<commit_message>
add all in glava 2 exclude conclusion
</commit_message>
<xml_diff>
--- a/дисертация_4/final/glava2_better.docx
+++ b/дисертация_4/final/glava2_better.docx
@@ -1725,10 +1725,10 @@
             <v:path o:extrusionok="f" gradientshapeok="t" o:connecttype="rect"/>
             <o:lock v:ext="edit" aspectratio="t"/>
           </v:shapetype>
-          <v:shape id="_x0000_i1025" type="#_x0000_t75" style="width:86.25pt;height:33pt" o:ole="">
+          <v:shape id="_x0000_i1025" type="#_x0000_t75" style="width:86.25pt;height:33.3pt" o:ole="">
             <v:imagedata r:id="rId8" o:title=""/>
           </v:shape>
-          <o:OLEObject Type="Embed" ProgID="Equation.DSMT4" ShapeID="_x0000_i1025" DrawAspect="Content" ObjectID="_1603485330" r:id="rId9"/>
+          <o:OLEObject Type="Embed" ProgID="Equation.DSMT4" ShapeID="_x0000_i1025" DrawAspect="Content" ObjectID="_1603566985" r:id="rId9"/>
         </w:object>
       </w:r>
       <w:r>
@@ -2925,10 +2925,10 @@
           <w:szCs w:val="24"/>
         </w:rPr>
         <w:object w:dxaOrig="2460" w:dyaOrig="360">
-          <v:shape id="_x0000_i1026" type="#_x0000_t75" style="width:123pt;height:18pt" o:ole="">
+          <v:shape id="_x0000_i1026" type="#_x0000_t75" style="width:122.95pt;height:18.35pt" o:ole="">
             <v:imagedata r:id="rId11" o:title=""/>
           </v:shape>
-          <o:OLEObject Type="Embed" ProgID="Equation.DSMT4" ShapeID="_x0000_i1026" DrawAspect="Content" ObjectID="_1603485331" r:id="rId12"/>
+          <o:OLEObject Type="Embed" ProgID="Equation.DSMT4" ShapeID="_x0000_i1026" DrawAspect="Content" ObjectID="_1603566986" r:id="rId12"/>
         </w:object>
       </w:r>
       <w:r>
@@ -3731,10 +3731,10 @@
           <w:szCs w:val="24"/>
         </w:rPr>
         <w:object w:dxaOrig="1120" w:dyaOrig="380">
-          <v:shape id="_x0000_i1027" type="#_x0000_t75" style="width:56.25pt;height:18.75pt" o:ole="">
+          <v:shape id="_x0000_i1027" type="#_x0000_t75" style="width:56.4pt;height:19pt" o:ole="">
             <v:imagedata r:id="rId13" o:title=""/>
           </v:shape>
-          <o:OLEObject Type="Embed" ProgID="Equation.DSMT4" ShapeID="_x0000_i1027" DrawAspect="Content" ObjectID="_1603485332" r:id="rId14"/>
+          <o:OLEObject Type="Embed" ProgID="Equation.DSMT4" ShapeID="_x0000_i1027" DrawAspect="Content" ObjectID="_1603566987" r:id="rId14"/>
         </w:object>
       </w:r>
       <w:r>
@@ -3942,10 +3942,10 @@
           <w:szCs w:val="24"/>
         </w:rPr>
         <w:object w:dxaOrig="5000" w:dyaOrig="720">
-          <v:shape id="_x0000_i1028" type="#_x0000_t75" style="width:249.75pt;height:36pt" o:ole="">
+          <v:shape id="_x0000_i1028" type="#_x0000_t75" style="width:249.95pt;height:36pt" o:ole="">
             <v:imagedata r:id="rId15" o:title=""/>
           </v:shape>
-          <o:OLEObject Type="Embed" ProgID="Equation.DSMT4" ShapeID="_x0000_i1028" DrawAspect="Content" ObjectID="_1603485333" r:id="rId16"/>
+          <o:OLEObject Type="Embed" ProgID="Equation.DSMT4" ShapeID="_x0000_i1028" DrawAspect="Content" ObjectID="_1603566988" r:id="rId16"/>
         </w:object>
       </w:r>
       <w:r>
@@ -5652,10 +5652,10 @@
           <w:szCs w:val="24"/>
         </w:rPr>
         <w:object w:dxaOrig="2180" w:dyaOrig="580">
-          <v:shape id="_x0000_i1029" type="#_x0000_t75" style="width:108.75pt;height:29.25pt" o:ole="">
+          <v:shape id="_x0000_i1029" type="#_x0000_t75" style="width:108.7pt;height:29.2pt" o:ole="">
             <v:imagedata r:id="rId19" o:title=""/>
           </v:shape>
-          <o:OLEObject Type="Embed" ProgID="Equation.DSMT4" ShapeID="_x0000_i1029" DrawAspect="Content" ObjectID="_1603485334" r:id="rId20"/>
+          <o:OLEObject Type="Embed" ProgID="Equation.DSMT4" ShapeID="_x0000_i1029" DrawAspect="Content" ObjectID="_1603566989" r:id="rId20"/>
         </w:object>
       </w:r>
       <w:r>
@@ -6460,10 +6460,10 @@
           <w:position w:val="-12"/>
         </w:rPr>
         <w:object w:dxaOrig="1300" w:dyaOrig="400">
-          <v:shape id="_x0000_i1030" type="#_x0000_t75" style="width:66pt;height:19.5pt" o:ole="">
+          <v:shape id="_x0000_i1030" type="#_x0000_t75" style="width:65.9pt;height:19.7pt" o:ole="">
             <v:imagedata r:id="rId22" o:title=""/>
           </v:shape>
-          <o:OLEObject Type="Embed" ProgID="Equation.DSMT4" ShapeID="_x0000_i1030" DrawAspect="Content" ObjectID="_1603485335" r:id="rId23"/>
+          <o:OLEObject Type="Embed" ProgID="Equation.DSMT4" ShapeID="_x0000_i1030" DrawAspect="Content" ObjectID="_1603566990" r:id="rId23"/>
         </w:object>
       </w:r>
       <w:r>
@@ -9478,7 +9478,17 @@
           <w:sz w:val="24"/>
           <w:szCs w:val="24"/>
         </w:rPr>
-        <w:t xml:space="preserve">.  Более того, для SW </w:t>
+        <w:t>.</w:t>
+      </w:r>
+      <w:bookmarkStart w:id="0" w:name="_GoBack"/>
+      <w:bookmarkEnd w:id="0"/>
+      <w:r>
+        <w:rPr>
+          <w:rFonts w:ascii="Times New Roman" w:hAnsi="Times New Roman" w:cs="Times New Roman"/>
+          <w:sz w:val="24"/>
+          <w:szCs w:val="24"/>
+        </w:rPr>
+        <w:t xml:space="preserve"> Более того, для SW </w:t>
       </w:r>
       <w:r>
         <w:rPr>
@@ -10556,23 +10566,26 @@
       <w:pPr>
         <w:rPr>
           <w:rFonts w:ascii="Times New Roman" w:hAnsi="Times New Roman" w:cs="Times New Roman"/>
-          <w:sz w:val="24"/>
-          <w:szCs w:val="24"/>
+          <w:b/>
+          <w:sz w:val="18"/>
+          <w:szCs w:val="18"/>
         </w:rPr>
       </w:pPr>
       <w:r>
         <w:rPr>
           <w:rFonts w:ascii="Times New Roman" w:hAnsi="Times New Roman" w:cs="Times New Roman"/>
-          <w:sz w:val="24"/>
-          <w:szCs w:val="24"/>
+          <w:b/>
+          <w:sz w:val="18"/>
+          <w:szCs w:val="18"/>
         </w:rPr>
         <w:t xml:space="preserve">Рис.2.12. </w:t>
       </w:r>
       <w:r>
         <w:rPr>
           <w:rFonts w:ascii="Times New Roman" w:hAnsi="Times New Roman" w:cs="Times New Roman"/>
-          <w:sz w:val="24"/>
-          <w:szCs w:val="24"/>
+          <w:b/>
+          <w:sz w:val="18"/>
+          <w:szCs w:val="18"/>
           <w:lang w:val="en-US"/>
         </w:rPr>
         <w:t>a</w:t>
@@ -10580,24 +10593,18 @@
       <w:r>
         <w:rPr>
           <w:rFonts w:ascii="Times New Roman" w:hAnsi="Times New Roman" w:cs="Times New Roman"/>
-          <w:sz w:val="24"/>
-          <w:szCs w:val="24"/>
-        </w:rPr>
-        <w:t xml:space="preserve">) </w:t>
-      </w:r>
-      <w:r>
-        <w:rPr>
-          <w:rFonts w:ascii="Times New Roman" w:hAnsi="Times New Roman" w:cs="Times New Roman"/>
-          <w:sz w:val="24"/>
-          <w:szCs w:val="24"/>
-        </w:rPr>
-        <w:t xml:space="preserve">Эскиз исследуемой структуры  </w:t>
-      </w:r>
-      <w:r>
-        <w:rPr>
-          <w:rFonts w:ascii="Times New Roman" w:hAnsi="Times New Roman" w:cs="Times New Roman"/>
-          <w:sz w:val="24"/>
-          <w:szCs w:val="24"/>
+          <w:b/>
+          <w:sz w:val="18"/>
+          <w:szCs w:val="18"/>
+        </w:rPr>
+        <w:t xml:space="preserve">) Эскиз исследуемой структуры  </w:t>
+      </w:r>
+      <w:r>
+        <w:rPr>
+          <w:rFonts w:ascii="Times New Roman" w:hAnsi="Times New Roman" w:cs="Times New Roman"/>
+          <w:b/>
+          <w:sz w:val="18"/>
+          <w:szCs w:val="18"/>
           <w:lang w:val="en-US"/>
         </w:rPr>
         <w:t>b</w:t>
@@ -10605,24 +10612,18 @@
       <w:r>
         <w:rPr>
           <w:rFonts w:ascii="Times New Roman" w:hAnsi="Times New Roman" w:cs="Times New Roman"/>
-          <w:sz w:val="24"/>
-          <w:szCs w:val="24"/>
-        </w:rPr>
-        <w:t xml:space="preserve">) </w:t>
-      </w:r>
-      <w:r>
-        <w:rPr>
-          <w:rFonts w:ascii="Times New Roman" w:hAnsi="Times New Roman" w:cs="Times New Roman"/>
-          <w:sz w:val="24"/>
-          <w:szCs w:val="24"/>
-        </w:rPr>
-        <w:t xml:space="preserve">Спектр пропускания </w:t>
-      </w:r>
-      <w:r>
-        <w:rPr>
-          <w:rFonts w:ascii="Times New Roman" w:hAnsi="Times New Roman" w:cs="Times New Roman"/>
-          <w:sz w:val="24"/>
-          <w:szCs w:val="24"/>
+          <w:b/>
+          <w:sz w:val="18"/>
+          <w:szCs w:val="18"/>
+        </w:rPr>
+        <w:t xml:space="preserve">) Спектр пропускания </w:t>
+      </w:r>
+      <w:r>
+        <w:rPr>
+          <w:rFonts w:ascii="Times New Roman" w:hAnsi="Times New Roman" w:cs="Times New Roman"/>
+          <w:b/>
+          <w:sz w:val="18"/>
+          <w:szCs w:val="18"/>
           <w:lang w:val="en-US"/>
         </w:rPr>
         <w:t>Bi</w:t>
@@ -10630,16 +10631,18 @@
       <w:r>
         <w:rPr>
           <w:rFonts w:ascii="Times New Roman" w:hAnsi="Times New Roman" w:cs="Times New Roman"/>
-          <w:sz w:val="24"/>
-          <w:szCs w:val="24"/>
+          <w:b/>
+          <w:sz w:val="18"/>
+          <w:szCs w:val="18"/>
         </w:rPr>
         <w:t>:</w:t>
       </w:r>
       <w:r>
         <w:rPr>
           <w:rFonts w:ascii="Times New Roman" w:hAnsi="Times New Roman" w:cs="Times New Roman"/>
-          <w:sz w:val="24"/>
-          <w:szCs w:val="24"/>
+          <w:b/>
+          <w:sz w:val="18"/>
+          <w:szCs w:val="18"/>
           <w:lang w:val="en-US"/>
         </w:rPr>
         <w:t>YIG</w:t>
@@ -10647,8 +10650,9 @@
       <w:r>
         <w:rPr>
           <w:rFonts w:ascii="Times New Roman" w:hAnsi="Times New Roman" w:cs="Times New Roman"/>
-          <w:sz w:val="24"/>
-          <w:szCs w:val="24"/>
+          <w:b/>
+          <w:sz w:val="18"/>
+          <w:szCs w:val="18"/>
         </w:rPr>
         <w:t xml:space="preserve">. </w:t>
       </w:r>
@@ -11197,31 +11201,35 @@
       <w:pPr>
         <w:rPr>
           <w:rFonts w:ascii="Times New Roman" w:hAnsi="Times New Roman" w:cs="Times New Roman"/>
-          <w:sz w:val="24"/>
-          <w:szCs w:val="24"/>
+          <w:b/>
+          <w:sz w:val="18"/>
+          <w:szCs w:val="18"/>
         </w:rPr>
       </w:pPr>
       <w:r>
         <w:rPr>
           <w:rFonts w:ascii="Times New Roman" w:hAnsi="Times New Roman" w:cs="Times New Roman"/>
-          <w:sz w:val="24"/>
-          <w:szCs w:val="24"/>
+          <w:b/>
+          <w:sz w:val="18"/>
+          <w:szCs w:val="18"/>
         </w:rPr>
         <w:t>Рис.2.1</w:t>
       </w:r>
       <w:r>
         <w:rPr>
           <w:rFonts w:ascii="Times New Roman" w:hAnsi="Times New Roman" w:cs="Times New Roman"/>
-          <w:sz w:val="24"/>
-          <w:szCs w:val="24"/>
+          <w:b/>
+          <w:sz w:val="18"/>
+          <w:szCs w:val="18"/>
         </w:rPr>
         <w:t>3</w:t>
       </w:r>
       <w:r>
         <w:rPr>
           <w:rFonts w:ascii="Times New Roman" w:hAnsi="Times New Roman" w:cs="Times New Roman"/>
-          <w:sz w:val="24"/>
-          <w:szCs w:val="24"/>
+          <w:b/>
+          <w:sz w:val="18"/>
+          <w:szCs w:val="18"/>
         </w:rPr>
         <w:t xml:space="preserve"> Установка для измерения </w:t>
       </w:r>
@@ -11229,8 +11237,9 @@
       <w:r>
         <w:rPr>
           <w:rFonts w:ascii="Times New Roman" w:hAnsi="Times New Roman" w:cs="Times New Roman"/>
-          <w:sz w:val="24"/>
-          <w:szCs w:val="24"/>
+          <w:b/>
+          <w:sz w:val="18"/>
+          <w:szCs w:val="18"/>
         </w:rPr>
         <w:t>магнитоиндуцированной</w:t>
       </w:r>
@@ -11238,8 +11247,9 @@
       <w:r>
         <w:rPr>
           <w:rFonts w:ascii="Times New Roman" w:hAnsi="Times New Roman" w:cs="Times New Roman"/>
-          <w:sz w:val="24"/>
-          <w:szCs w:val="24"/>
+          <w:b/>
+          <w:sz w:val="18"/>
+          <w:szCs w:val="18"/>
         </w:rPr>
         <w:t xml:space="preserve"> ВГ от </w:t>
       </w:r>
@@ -11247,8 +11257,9 @@
       <w:r>
         <w:rPr>
           <w:rFonts w:ascii="Times New Roman" w:hAnsi="Times New Roman" w:cs="Times New Roman"/>
-          <w:sz w:val="24"/>
-          <w:szCs w:val="24"/>
+          <w:b/>
+          <w:sz w:val="18"/>
+          <w:szCs w:val="18"/>
         </w:rPr>
         <w:t>плазмонного</w:t>
       </w:r>
@@ -11256,8 +11267,9 @@
       <w:r>
         <w:rPr>
           <w:rFonts w:ascii="Times New Roman" w:hAnsi="Times New Roman" w:cs="Times New Roman"/>
-          <w:sz w:val="24"/>
-          <w:szCs w:val="24"/>
+          <w:b/>
+          <w:sz w:val="18"/>
+          <w:szCs w:val="18"/>
         </w:rPr>
         <w:t xml:space="preserve"> образца.</w:t>
       </w:r>
@@ -11656,33 +11668,37 @@
       <w:pPr>
         <w:rPr>
           <w:rFonts w:ascii="Times New Roman" w:hAnsi="Times New Roman" w:cs="Times New Roman"/>
-          <w:sz w:val="24"/>
-          <w:szCs w:val="24"/>
+          <w:b/>
+          <w:sz w:val="18"/>
+          <w:szCs w:val="18"/>
         </w:rPr>
       </w:pPr>
       <w:r>
         <w:rPr>
           <w:rFonts w:ascii="Times New Roman" w:hAnsi="Times New Roman" w:cs="Times New Roman"/>
-          <w:sz w:val="24"/>
-          <w:szCs w:val="24"/>
+          <w:b/>
+          <w:sz w:val="18"/>
+          <w:szCs w:val="18"/>
         </w:rPr>
         <w:t xml:space="preserve">Рис. 2.14 </w:t>
       </w:r>
       <w:r>
         <w:rPr>
           <w:rFonts w:ascii="Times New Roman" w:hAnsi="Times New Roman" w:cs="Times New Roman"/>
-          <w:color w:val="231F20"/>
-          <w:sz w:val="24"/>
-          <w:szCs w:val="24"/>
+          <w:b/>
+          <w:color w:val="231F20"/>
+          <w:sz w:val="18"/>
+          <w:szCs w:val="18"/>
         </w:rPr>
         <w:t>Интенсивность ВГ, измеренная при противоположных магнитного поля, p- поляризованная волна, угол падения 15</w:t>
       </w:r>
       <w:r>
         <w:rPr>
           <w:rFonts w:ascii="Times New Roman" w:hAnsi="Times New Roman" w:cs="Times New Roman"/>
-          <w:color w:val="231F20"/>
-          <w:sz w:val="24"/>
-          <w:szCs w:val="24"/>
+          <w:b/>
+          <w:color w:val="231F20"/>
+          <w:sz w:val="18"/>
+          <w:szCs w:val="18"/>
           <w:vertAlign w:val="superscript"/>
         </w:rPr>
         <w:t>0</w:t>
@@ -11690,18 +11706,20 @@
       <w:r>
         <w:rPr>
           <w:rFonts w:ascii="Times New Roman" w:hAnsi="Times New Roman" w:cs="Times New Roman"/>
-          <w:color w:val="231F20"/>
-          <w:sz w:val="24"/>
-          <w:szCs w:val="24"/>
+          <w:b/>
+          <w:color w:val="231F20"/>
+          <w:sz w:val="18"/>
+          <w:szCs w:val="18"/>
         </w:rPr>
         <w:t>, спектр пропускания для угла падения 15</w:t>
       </w:r>
       <w:r>
         <w:rPr>
           <w:rFonts w:ascii="Times New Roman" w:hAnsi="Times New Roman" w:cs="Times New Roman"/>
-          <w:color w:val="231F20"/>
-          <w:sz w:val="24"/>
-          <w:szCs w:val="24"/>
+          <w:b/>
+          <w:color w:val="231F20"/>
+          <w:sz w:val="18"/>
+          <w:szCs w:val="18"/>
           <w:vertAlign w:val="superscript"/>
         </w:rPr>
         <w:t>0</w:t>
@@ -11709,45 +11727,30 @@
       <w:r>
         <w:rPr>
           <w:rFonts w:ascii="Times New Roman" w:hAnsi="Times New Roman" w:cs="Times New Roman"/>
-          <w:color w:val="231F20"/>
-          <w:sz w:val="24"/>
-          <w:szCs w:val="24"/>
-        </w:rPr>
-        <w:t xml:space="preserve"> (</w:t>
-      </w:r>
-      <w:r>
-        <w:rPr>
-          <w:rFonts w:ascii="Times New Roman" w:hAnsi="Times New Roman" w:cs="Times New Roman"/>
-          <w:color w:val="231F20"/>
-          <w:sz w:val="24"/>
-          <w:szCs w:val="24"/>
-        </w:rPr>
-        <w:t>на вставке</w:t>
-      </w:r>
-      <w:r>
-        <w:rPr>
-          <w:rFonts w:ascii="Times New Roman" w:hAnsi="Times New Roman" w:cs="Times New Roman"/>
-          <w:color w:val="231F20"/>
-          <w:sz w:val="24"/>
-          <w:szCs w:val="24"/>
-        </w:rPr>
-        <w:t>).</w:t>
-      </w:r>
-      <w:r>
-        <w:rPr>
-          <w:rFonts w:ascii="Times New Roman" w:hAnsi="Times New Roman" w:cs="Times New Roman"/>
-          <w:color w:val="231F20"/>
-          <w:sz w:val="24"/>
-          <w:szCs w:val="24"/>
+          <w:b/>
+          <w:color w:val="231F20"/>
+          <w:sz w:val="18"/>
+          <w:szCs w:val="18"/>
+        </w:rPr>
+        <w:t xml:space="preserve"> (на вставке).</w:t>
+      </w:r>
+      <w:r>
+        <w:rPr>
+          <w:rFonts w:ascii="Times New Roman" w:hAnsi="Times New Roman" w:cs="Times New Roman"/>
+          <w:b/>
+          <w:color w:val="231F20"/>
+          <w:sz w:val="18"/>
+          <w:szCs w:val="18"/>
         </w:rPr>
         <w:t xml:space="preserve"> </w:t>
       </w:r>
       <w:r>
         <w:rPr>
           <w:rFonts w:ascii="Times New Roman" w:hAnsi="Times New Roman" w:cs="Times New Roman"/>
-          <w:color w:val="231F20"/>
-          <w:sz w:val="24"/>
-          <w:szCs w:val="24"/>
+          <w:b/>
+          <w:color w:val="231F20"/>
+          <w:sz w:val="18"/>
+          <w:szCs w:val="18"/>
           <w:lang w:val="en-US"/>
         </w:rPr>
         <w:t>b</w:t>
@@ -11755,54 +11758,20 @@
       <w:r>
         <w:rPr>
           <w:rFonts w:ascii="Times New Roman" w:hAnsi="Times New Roman" w:cs="Times New Roman"/>
-          <w:color w:val="231F20"/>
-          <w:sz w:val="24"/>
-          <w:szCs w:val="24"/>
-        </w:rPr>
-        <w:t xml:space="preserve">) </w:t>
-      </w:r>
-      <w:r>
-        <w:rPr>
-          <w:rFonts w:ascii="Times New Roman" w:hAnsi="Times New Roman" w:cs="Times New Roman"/>
-          <w:color w:val="231F20"/>
-          <w:sz w:val="24"/>
-          <w:szCs w:val="24"/>
-        </w:rPr>
-        <w:t>Э</w:t>
-      </w:r>
-      <w:r>
-        <w:rPr>
-          <w:rFonts w:ascii="Times New Roman" w:hAnsi="Times New Roman" w:cs="Times New Roman"/>
-          <w:color w:val="231F20"/>
-          <w:sz w:val="24"/>
-          <w:szCs w:val="24"/>
-        </w:rPr>
-        <w:t>кспериментальный</w:t>
-      </w:r>
-      <w:r>
-        <w:rPr>
-          <w:rFonts w:ascii="Times New Roman" w:hAnsi="Times New Roman" w:cs="Times New Roman"/>
-          <w:color w:val="231F20"/>
-          <w:sz w:val="24"/>
-          <w:szCs w:val="24"/>
-        </w:rPr>
-        <w:t xml:space="preserve"> спектр магнитного контраста ВГ при угле падения </w:t>
-      </w:r>
-      <w:r>
-        <w:rPr>
-          <w:rFonts w:ascii="Times New Roman" w:hAnsi="Times New Roman" w:cs="Times New Roman"/>
-          <w:color w:val="231F20"/>
-          <w:sz w:val="24"/>
-          <w:szCs w:val="24"/>
-        </w:rPr>
-        <w:t>15</w:t>
-      </w:r>
-      <w:r>
-        <w:rPr>
-          <w:rFonts w:ascii="Times New Roman" w:hAnsi="Times New Roman" w:cs="Times New Roman"/>
-          <w:color w:val="231F20"/>
-          <w:sz w:val="24"/>
-          <w:szCs w:val="24"/>
+          <w:b/>
+          <w:color w:val="231F20"/>
+          <w:sz w:val="18"/>
+          <w:szCs w:val="18"/>
+        </w:rPr>
+        <w:t>) Экспериментальный спектр магнитного контраста ВГ при угле падения 15</w:t>
+      </w:r>
+      <w:r>
+        <w:rPr>
+          <w:rFonts w:ascii="Times New Roman" w:hAnsi="Times New Roman" w:cs="Times New Roman"/>
+          <w:b/>
+          <w:color w:val="231F20"/>
+          <w:sz w:val="18"/>
+          <w:szCs w:val="18"/>
           <w:vertAlign w:val="superscript"/>
         </w:rPr>
         <w:t>0</w:t>
@@ -11850,10 +11819,10 @@
           <w:szCs w:val="24"/>
         </w:rPr>
         <w:object w:dxaOrig="3120" w:dyaOrig="680">
-          <v:shape id="_x0000_i1031" type="#_x0000_t75" style="width:156pt;height:33.75pt" o:ole="">
+          <v:shape id="_x0000_i1031" type="#_x0000_t75" style="width:156.25pt;height:33.95pt" o:ole="">
             <v:imagedata r:id="rId31" o:title=""/>
           </v:shape>
-          <o:OLEObject Type="Embed" ProgID="Equation.DSMT4" ShapeID="_x0000_i1031" DrawAspect="Content" ObjectID="_1603485336" r:id="rId32"/>
+          <o:OLEObject Type="Embed" ProgID="Equation.DSMT4" ShapeID="_x0000_i1031" DrawAspect="Content" ObjectID="_1603566991" r:id="rId32"/>
         </w:object>
       </w:r>
       <w:r>
@@ -12109,17 +12078,19 @@
       <w:pPr>
         <w:rPr>
           <w:rFonts w:ascii="Times New Roman" w:hAnsi="Times New Roman" w:cs="Times New Roman"/>
-          <w:color w:val="231F20"/>
-          <w:sz w:val="24"/>
-          <w:szCs w:val="24"/>
+          <w:b/>
+          <w:color w:val="231F20"/>
+          <w:sz w:val="18"/>
+          <w:szCs w:val="18"/>
         </w:rPr>
       </w:pPr>
       <w:r>
         <w:rPr>
           <w:rFonts w:ascii="Times New Roman" w:hAnsi="Times New Roman" w:cs="Times New Roman"/>
-          <w:color w:val="231F20"/>
-          <w:sz w:val="24"/>
-          <w:szCs w:val="24"/>
+          <w:b/>
+          <w:color w:val="231F20"/>
+          <w:sz w:val="18"/>
+          <w:szCs w:val="18"/>
         </w:rPr>
         <w:t xml:space="preserve">Рис. 2.15. Установка для измерения интерферометрии ВГ. </w:t>
       </w:r>
@@ -12682,7 +12653,6 @@
           <w:rFonts w:ascii="Times New Roman" w:hAnsi="Times New Roman" w:cs="Times New Roman"/>
           <w:sz w:val="24"/>
           <w:szCs w:val="24"/>
-          <w:lang w:val="en-US"/>
         </w:rPr>
       </w:pPr>
       <w:r>
@@ -13505,16 +13475,73 @@
           <w:color w:val="000000"/>
           <w:sz w:val="24"/>
           <w:szCs w:val="24"/>
-          <w:lang w:val="en-US"/>
-        </w:rPr>
-        <w:t>2009. — Vol. 90, no. 7. — Pp. 504–508</w:t>
-      </w:r>
-      <w:r>
-        <w:rPr>
-          <w:rFonts w:ascii="Times New Roman" w:hAnsi="Times New Roman" w:cs="Times New Roman"/>
-          <w:sz w:val="24"/>
-          <w:szCs w:val="24"/>
-          <w:lang w:val="en-US"/>
+        </w:rPr>
+        <w:t xml:space="preserve">2009. — </w:t>
+      </w:r>
+      <w:proofErr w:type="spellStart"/>
+      <w:r>
+        <w:rPr>
+          <w:rFonts w:ascii="Times New Roman" w:hAnsi="Times New Roman" w:cs="Times New Roman"/>
+          <w:color w:val="000000"/>
+          <w:sz w:val="24"/>
+          <w:szCs w:val="24"/>
+          <w:lang w:val="en-US"/>
+        </w:rPr>
+        <w:t>Vol</w:t>
+      </w:r>
+      <w:proofErr w:type="spellEnd"/>
+      <w:r>
+        <w:rPr>
+          <w:rFonts w:ascii="Times New Roman" w:hAnsi="Times New Roman" w:cs="Times New Roman"/>
+          <w:color w:val="000000"/>
+          <w:sz w:val="24"/>
+          <w:szCs w:val="24"/>
+        </w:rPr>
+        <w:t xml:space="preserve">. 90, </w:t>
+      </w:r>
+      <w:r>
+        <w:rPr>
+          <w:rFonts w:ascii="Times New Roman" w:hAnsi="Times New Roman" w:cs="Times New Roman"/>
+          <w:color w:val="000000"/>
+          <w:sz w:val="24"/>
+          <w:szCs w:val="24"/>
+          <w:lang w:val="en-US"/>
+        </w:rPr>
+        <w:t>no</w:t>
+      </w:r>
+      <w:r>
+        <w:rPr>
+          <w:rFonts w:ascii="Times New Roman" w:hAnsi="Times New Roman" w:cs="Times New Roman"/>
+          <w:color w:val="000000"/>
+          <w:sz w:val="24"/>
+          <w:szCs w:val="24"/>
+        </w:rPr>
+        <w:t xml:space="preserve">. 7. — </w:t>
+      </w:r>
+      <w:r>
+        <w:rPr>
+          <w:rFonts w:ascii="Times New Roman" w:hAnsi="Times New Roman" w:cs="Times New Roman"/>
+          <w:color w:val="000000"/>
+          <w:sz w:val="24"/>
+          <w:szCs w:val="24"/>
+          <w:lang w:val="en-US"/>
+        </w:rPr>
+        <w:t>Pp</w:t>
+      </w:r>
+      <w:r>
+        <w:rPr>
+          <w:rFonts w:ascii="Times New Roman" w:hAnsi="Times New Roman" w:cs="Times New Roman"/>
+          <w:color w:val="000000"/>
+          <w:sz w:val="24"/>
+          <w:szCs w:val="24"/>
+        </w:rPr>
+        <w:t>. 504–508</w:t>
+      </w:r>
+      <w:r>
+        <w:rPr>
+          <w:rFonts w:ascii="Times New Roman" w:hAnsi="Times New Roman" w:cs="Times New Roman"/>
+          <w:sz w:val="24"/>
+          <w:szCs w:val="24"/>
         </w:rPr>
         <w:t xml:space="preserve">]. </w:t>
       </w:r>
@@ -13575,11 +13602,11 @@
           <w:sz w:val="24"/>
           <w:szCs w:val="24"/>
         </w:rPr>
-        <w:object w:dxaOrig="8380" w:dyaOrig="1080">
-          <v:shape id="_x0000_i1032" type="#_x0000_t75" style="width:419.25pt;height:54pt" o:ole="">
+        <w:object w:dxaOrig="8360" w:dyaOrig="1080">
+          <v:shape id="_x0000_i1034" type="#_x0000_t75" style="width:418.4pt;height:54.35pt" o:ole="">
             <v:imagedata r:id="rId34" o:title=""/>
           </v:shape>
-          <o:OLEObject Type="Embed" ProgID="Equation.DSMT4" ShapeID="_x0000_i1032" DrawAspect="Content" ObjectID="_1603485337" r:id="rId35"/>
+          <o:OLEObject Type="Embed" ProgID="Equation.DSMT4" ShapeID="_x0000_i1034" DrawAspect="Content" ObjectID="_1603566992" r:id="rId35"/>
         </w:object>
       </w:r>
       <w:r>
@@ -13625,10 +13652,10 @@
           <w:szCs w:val="24"/>
         </w:rPr>
         <w:object w:dxaOrig="1080" w:dyaOrig="760">
-          <v:shape id="_x0000_i1033" type="#_x0000_t75" style="width:54pt;height:38.25pt" o:ole="">
+          <v:shape id="_x0000_i1032" type="#_x0000_t75" style="width:54.35pt;height:38.05pt" o:ole="">
             <v:imagedata r:id="rId36" o:title=""/>
           </v:shape>
-          <o:OLEObject Type="Embed" ProgID="Equation.DSMT4" ShapeID="_x0000_i1033" DrawAspect="Content" ObjectID="_1603485338" r:id="rId37"/>
+          <o:OLEObject Type="Embed" ProgID="Equation.DSMT4" ShapeID="_x0000_i1032" DrawAspect="Content" ObjectID="_1603566993" r:id="rId37"/>
         </w:object>
       </w:r>
       <w:r>
@@ -13646,11 +13673,11 @@
           <w:sz w:val="24"/>
           <w:szCs w:val="24"/>
         </w:rPr>
-        <w:object w:dxaOrig="1640" w:dyaOrig="760">
-          <v:shape id="_x0000_i1034" type="#_x0000_t75" style="width:81.75pt;height:38.25pt" o:ole="">
+        <w:object w:dxaOrig="1600" w:dyaOrig="760">
+          <v:shape id="_x0000_i1035" type="#_x0000_t75" style="width:79.45pt;height:38.05pt" o:ole="">
             <v:imagedata r:id="rId38" o:title=""/>
           </v:shape>
-          <o:OLEObject Type="Embed" ProgID="Equation.DSMT4" ShapeID="_x0000_i1034" DrawAspect="Content" ObjectID="_1603485339" r:id="rId39"/>
+          <o:OLEObject Type="Embed" ProgID="Equation.DSMT4" ShapeID="_x0000_i1035" DrawAspect="Content" ObjectID="_1603566994" r:id="rId39"/>
         </w:object>
       </w:r>
       <w:r>
@@ -13702,11 +13729,11 @@
           <w:sz w:val="24"/>
           <w:szCs w:val="24"/>
         </w:rPr>
-        <w:object w:dxaOrig="4360" w:dyaOrig="680">
-          <v:shape id="_x0000_i1035" type="#_x0000_t75" style="width:218.25pt;height:33.75pt" o:ole="">
+        <w:object w:dxaOrig="4320" w:dyaOrig="680">
+          <v:shape id="_x0000_i1036" type="#_x0000_t75" style="width:3in;height:33.95pt" o:ole="">
             <v:imagedata r:id="rId40" o:title=""/>
           </v:shape>
-          <o:OLEObject Type="Embed" ProgID="Equation.DSMT4" ShapeID="_x0000_i1035" DrawAspect="Content" ObjectID="_1603485340" r:id="rId41"/>
+          <o:OLEObject Type="Embed" ProgID="Equation.DSMT4" ShapeID="_x0000_i1036" DrawAspect="Content" ObjectID="_1603566995" r:id="rId41"/>
         </w:object>
       </w:r>
       <w:r>
@@ -13800,11 +13827,11 @@
           <w:sz w:val="24"/>
           <w:szCs w:val="24"/>
         </w:rPr>
-        <w:object w:dxaOrig="5660" w:dyaOrig="800">
-          <v:shape id="_x0000_i1036" type="#_x0000_t75" style="width:282.75pt;height:39.75pt" o:ole="">
+        <w:object w:dxaOrig="5600" w:dyaOrig="800">
+          <v:shape id="_x0000_i1033" type="#_x0000_t75" style="width:279.85pt;height:40.1pt" o:ole="">
             <v:imagedata r:id="rId42" o:title=""/>
           </v:shape>
-          <o:OLEObject Type="Embed" ProgID="Equation.DSMT4" ShapeID="_x0000_i1036" DrawAspect="Content" ObjectID="_1603485341" r:id="rId43"/>
+          <o:OLEObject Type="Embed" ProgID="Equation.DSMT4" ShapeID="_x0000_i1033" DrawAspect="Content" ObjectID="_1603566996" r:id="rId43"/>
         </w:object>
       </w:r>
       <w:r>
@@ -13856,11 +13883,11 @@
           <w:sz w:val="24"/>
           <w:szCs w:val="24"/>
         </w:rPr>
-        <w:object w:dxaOrig="5460" w:dyaOrig="680">
-          <v:shape id="_x0000_i1037" type="#_x0000_t75" style="width:273pt;height:33.75pt" o:ole="">
+        <w:object w:dxaOrig="5420" w:dyaOrig="680">
+          <v:shape id="_x0000_i1037" type="#_x0000_t75" style="width:271pt;height:33.95pt" o:ole="">
             <v:imagedata r:id="rId44" o:title=""/>
           </v:shape>
-          <o:OLEObject Type="Embed" ProgID="Equation.DSMT4" ShapeID="_x0000_i1037" DrawAspect="Content" ObjectID="_1603485342" r:id="rId45"/>
+          <o:OLEObject Type="Embed" ProgID="Equation.DSMT4" ShapeID="_x0000_i1037" DrawAspect="Content" ObjectID="_1603566997" r:id="rId45"/>
         </w:object>
       </w:r>
     </w:p>
@@ -13879,15 +13906,7 @@
           <w:sz w:val="24"/>
           <w:szCs w:val="24"/>
         </w:rPr>
-        <w:t>На основании эксп</w:t>
-      </w:r>
-      <w:r>
-        <w:rPr>
-          <w:rFonts w:ascii="Times New Roman" w:hAnsi="Times New Roman" w:cs="Times New Roman"/>
-          <w:sz w:val="24"/>
-          <w:szCs w:val="24"/>
-        </w:rPr>
-        <w:t xml:space="preserve">ериментальных данных </w:t>
+        <w:t xml:space="preserve">На основании экспериментальных данных </w:t>
       </w:r>
       <w:proofErr w:type="spellStart"/>
       <w:r>
@@ -13910,51 +13929,48 @@
       <w:r>
         <w:rPr>
           <w:rFonts w:ascii="Times New Roman" w:hAnsi="Times New Roman" w:cs="Times New Roman"/>
-          <w:position w:val="-4"/>
-          <w:sz w:val="24"/>
-          <w:szCs w:val="24"/>
-        </w:rPr>
-        <w:object w:dxaOrig="420" w:dyaOrig="260">
-          <v:shape id="_x0000_i1039" type="#_x0000_t75" style="width:21pt;height:12.75pt" o:ole="">
+          <w:sz w:val="24"/>
+          <w:szCs w:val="24"/>
+        </w:rPr>
+        <w:t xml:space="preserve"> </w:t>
+      </w:r>
+      <w:r>
+        <w:rPr>
+          <w:rFonts w:ascii="Times New Roman" w:hAnsi="Times New Roman" w:cs="Times New Roman"/>
+          <w:position w:val="-10"/>
+          <w:sz w:val="24"/>
+          <w:szCs w:val="24"/>
+        </w:rPr>
+        <w:object w:dxaOrig="360" w:dyaOrig="320">
+          <v:shape id="_x0000_i1042" type="#_x0000_t75" style="width:18.35pt;height:15.6pt" o:ole="">
             <v:imagedata r:id="rId46" o:title=""/>
           </v:shape>
-          <o:OLEObject Type="Embed" ProgID="Equation.DSMT4" ShapeID="_x0000_i1039" DrawAspect="Content" ObjectID="_1603485343" r:id="rId47"/>
+          <o:OLEObject Type="Embed" ProgID="Equation.DSMT4" ShapeID="_x0000_i1042" DrawAspect="Content" ObjectID="_1603566998" r:id="rId47"/>
         </w:object>
       </w:r>
       <w:r>
-        <w:t>.</w:t>
-      </w:r>
-      <w:r>
-        <w:t xml:space="preserve"> </w:t>
-      </w:r>
-      <w:r>
-        <w:rPr>
-          <w:rFonts w:ascii="Times New Roman" w:hAnsi="Times New Roman" w:cs="Times New Roman"/>
-          <w:sz w:val="24"/>
-          <w:szCs w:val="24"/>
-        </w:rPr>
-        <w:t>Полученная зависимость</w:t>
-      </w:r>
-      <w:r>
-        <w:rPr>
-          <w:rFonts w:ascii="Times New Roman" w:hAnsi="Times New Roman" w:cs="Times New Roman"/>
-          <w:sz w:val="24"/>
-          <w:szCs w:val="24"/>
-        </w:rPr>
-        <w:t xml:space="preserve"> </w:t>
-      </w:r>
-      <w:r>
-        <w:rPr>
-          <w:rFonts w:ascii="Times New Roman" w:hAnsi="Times New Roman" w:cs="Times New Roman"/>
-          <w:position w:val="-4"/>
-          <w:sz w:val="24"/>
-          <w:szCs w:val="24"/>
-        </w:rPr>
-        <w:object w:dxaOrig="420" w:dyaOrig="260">
-          <v:shape id="_x0000_i1038" type="#_x0000_t75" style="width:21pt;height:12.75pt" o:ole="">
-            <v:imagedata r:id="rId46" o:title=""/>
+        <w:t xml:space="preserve">. </w:t>
+      </w:r>
+      <w:r>
+        <w:rPr>
+          <w:rFonts w:ascii="Times New Roman" w:hAnsi="Times New Roman" w:cs="Times New Roman"/>
+          <w:sz w:val="24"/>
+          <w:szCs w:val="24"/>
+        </w:rPr>
+        <w:t xml:space="preserve">Полученная зависимость </w:t>
+      </w:r>
+      <w:r>
+        <w:rPr>
+          <w:rFonts w:ascii="Times New Roman" w:hAnsi="Times New Roman" w:cs="Times New Roman"/>
+          <w:position w:val="-10"/>
+          <w:sz w:val="24"/>
+          <w:szCs w:val="24"/>
+        </w:rPr>
+        <w:object w:dxaOrig="360" w:dyaOrig="320">
+          <v:shape id="_x0000_i1043" type="#_x0000_t75" style="width:18.35pt;height:15.6pt" o:ole="">
+            <v:imagedata r:id="rId48" o:title=""/>
           </v:shape>
-          <o:OLEObject Type="Embed" ProgID="Equation.DSMT4" ShapeID="_x0000_i1038" DrawAspect="Content" ObjectID="_1603485344" r:id="rId48"/>
+          <o:OLEObject Type="Embed" ProgID="Equation.DSMT4" ShapeID="_x0000_i1043" DrawAspect="Content" ObjectID="_1603566999" r:id="rId49"/>
         </w:object>
       </w:r>
       <w:r>
@@ -14129,16 +14145,7 @@
           <w:sz w:val="24"/>
           <w:szCs w:val="24"/>
         </w:rPr>
-        <w:t xml:space="preserve">. Вклад от границы </w:t>
-      </w:r>
-      <w:r>
-        <w:rPr>
-          <w:rFonts w:ascii="Times New Roman" w:hAnsi="Times New Roman" w:cs="Times New Roman"/>
-          <w:color w:val="231F20"/>
-          <w:sz w:val="24"/>
-          <w:szCs w:val="24"/>
-        </w:rPr>
-        <w:t>воздух/</w:t>
+        <w:t>. Вклад от границы воздух/</w:t>
       </w:r>
       <w:proofErr w:type="spellStart"/>
       <w:r>
@@ -14286,10 +14293,10 @@
           <w:szCs w:val="24"/>
         </w:rPr>
         <w:object w:dxaOrig="499" w:dyaOrig="400">
-          <v:shape id="_x0000_i1040" type="#_x0000_t75" style="width:24.75pt;height:20.25pt" o:ole="">
-            <v:imagedata r:id="rId49" o:title=""/>
+          <v:shape id="_x0000_i1038" type="#_x0000_t75" style="width:24.45pt;height:20.4pt" o:ole="">
+            <v:imagedata r:id="rId50" o:title=""/>
           </v:shape>
-          <o:OLEObject Type="Embed" ProgID="Equation.DSMT4" ShapeID="_x0000_i1040" DrawAspect="Content" ObjectID="_1603485345" r:id="rId50"/>
+          <o:OLEObject Type="Embed" ProgID="Equation.DSMT4" ShapeID="_x0000_i1038" DrawAspect="Content" ObjectID="_1603567000" r:id="rId51"/>
         </w:object>
       </w:r>
       <w:r>
@@ -14310,10 +14317,10 @@
           <w:szCs w:val="24"/>
         </w:rPr>
         <w:object w:dxaOrig="620" w:dyaOrig="400">
-          <v:shape id="_x0000_i1041" type="#_x0000_t75" style="width:30.75pt;height:20.25pt" o:ole="">
-            <v:imagedata r:id="rId51" o:title=""/>
+          <v:shape id="_x0000_i1039" type="#_x0000_t75" style="width:30.55pt;height:20.4pt" o:ole="">
+            <v:imagedata r:id="rId52" o:title=""/>
           </v:shape>
-          <o:OLEObject Type="Embed" ProgID="Equation.DSMT4" ShapeID="_x0000_i1041" DrawAspect="Content" ObjectID="_1603485346" r:id="rId52"/>
+          <o:OLEObject Type="Embed" ProgID="Equation.DSMT4" ShapeID="_x0000_i1039" DrawAspect="Content" ObjectID="_1603567001" r:id="rId53"/>
         </w:object>
       </w:r>
       <w:r>
@@ -14343,10 +14350,10 @@
           <w:szCs w:val="24"/>
         </w:rPr>
         <w:object w:dxaOrig="620" w:dyaOrig="400">
-          <v:shape id="_x0000_i1042" type="#_x0000_t75" style="width:30.75pt;height:20.25pt" o:ole="">
-            <v:imagedata r:id="rId53" o:title=""/>
+          <v:shape id="_x0000_i1040" type="#_x0000_t75" style="width:30.55pt;height:20.4pt" o:ole="">
+            <v:imagedata r:id="rId54" o:title=""/>
           </v:shape>
-          <o:OLEObject Type="Embed" ProgID="Equation.DSMT4" ShapeID="_x0000_i1042" DrawAspect="Content" ObjectID="_1603485347" r:id="rId54"/>
+          <o:OLEObject Type="Embed" ProgID="Equation.DSMT4" ShapeID="_x0000_i1040" DrawAspect="Content" ObjectID="_1603567002" r:id="rId55"/>
         </w:object>
       </w:r>
       <w:r>
@@ -14387,10 +14394,10 @@
           <w:szCs w:val="24"/>
         </w:rPr>
         <w:object w:dxaOrig="2200" w:dyaOrig="400">
-          <v:shape id="_x0000_i1043" type="#_x0000_t75" style="width:110.25pt;height:20.25pt" o:ole="">
-            <v:imagedata r:id="rId55" o:title=""/>
+          <v:shape id="_x0000_i1041" type="#_x0000_t75" style="width:110.05pt;height:20.4pt" o:ole="">
+            <v:imagedata r:id="rId56" o:title=""/>
           </v:shape>
-          <o:OLEObject Type="Embed" ProgID="Equation.DSMT4" ShapeID="_x0000_i1043" DrawAspect="Content" ObjectID="_1603485348" r:id="rId56"/>
+          <o:OLEObject Type="Embed" ProgID="Equation.DSMT4" ShapeID="_x0000_i1041" DrawAspect="Content" ObjectID="_1603567003" r:id="rId57"/>
         </w:object>
       </w:r>
       <w:r>
@@ -14401,6 +14408,82 @@
           <w:szCs w:val="24"/>
         </w:rPr>
         <w:t xml:space="preserve">. </w:t>
+      </w:r>
+    </w:p>
+    <w:p>
+      <w:pPr>
+        <w:rPr>
+          <w:rFonts w:ascii="Times New Roman" w:hAnsi="Times New Roman" w:cs="Times New Roman"/>
+          <w:sz w:val="24"/>
+          <w:szCs w:val="24"/>
+        </w:rPr>
+      </w:pPr>
+    </w:p>
+    <w:p>
+      <w:pPr>
+        <w:rPr>
+          <w:rFonts w:ascii="Times New Roman" w:hAnsi="Times New Roman" w:cs="Times New Roman"/>
+          <w:sz w:val="24"/>
+          <w:szCs w:val="24"/>
+        </w:rPr>
+      </w:pPr>
+      <w:r>
+        <w:rPr>
+          <w:rFonts w:ascii="Times New Roman" w:hAnsi="Times New Roman" w:cs="Times New Roman"/>
+          <w:noProof/>
+          <w:sz w:val="24"/>
+          <w:szCs w:val="24"/>
+          <w:lang w:eastAsia="ru-RU"/>
+        </w:rPr>
+        <w:lastRenderedPageBreak/>
+        <w:drawing>
+          <wp:inline distT="0" distB="0" distL="0" distR="0">
+            <wp:extent cx="5162550" cy="7467600"/>
+            <wp:effectExtent l="0" t="0" r="0" b="0"/>
+            <wp:docPr id="11" name="Picture 11" descr="C:\Users\alexey\Documents\GitHub\Dissertation\дисертация_4\2_16.png"/>
+            <wp:cNvGraphicFramePr>
+              <a:graphicFrameLocks xmlns:a="http://schemas.openxmlformats.org/drawingml/2006/main" noChangeAspect="1"/>
+            </wp:cNvGraphicFramePr>
+            <a:graphic xmlns:a="http://schemas.openxmlformats.org/drawingml/2006/main">
+              <a:graphicData uri="http://schemas.openxmlformats.org/drawingml/2006/picture">
+                <pic:pic xmlns:pic="http://schemas.openxmlformats.org/drawingml/2006/picture">
+                  <pic:nvPicPr>
+                    <pic:cNvPr id="0" name="Picture 36" descr="C:\Users\alexey\Documents\GitHub\Dissertation\дисертация_4\2_16.png"/>
+                    <pic:cNvPicPr>
+                      <a:picLocks noChangeAspect="1" noChangeArrowheads="1"/>
+                    </pic:cNvPicPr>
+                  </pic:nvPicPr>
+                  <pic:blipFill>
+                    <a:blip r:embed="rId58" cstate="print">
+                      <a:extLst>
+                        <a:ext uri="{28A0092B-C50C-407E-A947-70E740481C1C}">
+                          <a14:useLocalDpi xmlns:a14="http://schemas.microsoft.com/office/drawing/2010/main" val="0"/>
+                        </a:ext>
+                      </a:extLst>
+                    </a:blip>
+                    <a:srcRect/>
+                    <a:stretch>
+                      <a:fillRect/>
+                    </a:stretch>
+                  </pic:blipFill>
+                  <pic:spPr bwMode="auto">
+                    <a:xfrm>
+                      <a:off x="0" y="0"/>
+                      <a:ext cx="5162550" cy="7467600"/>
+                    </a:xfrm>
+                    <a:prstGeom prst="rect">
+                      <a:avLst/>
+                    </a:prstGeom>
+                    <a:noFill/>
+                    <a:ln>
+                      <a:noFill/>
+                    </a:ln>
+                  </pic:spPr>
+                </pic:pic>
+              </a:graphicData>
+            </a:graphic>
+          </wp:inline>
+        </w:drawing>
       </w:r>
     </w:p>
     <w:p>
@@ -14408,13 +14491,57 @@
         <w:jc w:val="both"/>
         <w:rPr>
           <w:rFonts w:ascii="Times New Roman" w:hAnsi="Times New Roman" w:cs="Times New Roman"/>
-          <w:sz w:val="24"/>
-          <w:szCs w:val="24"/>
+          <w:b/>
+          <w:color w:val="231F20"/>
+          <w:sz w:val="18"/>
+          <w:szCs w:val="18"/>
         </w:rPr>
       </w:pPr>
       <w:r>
         <w:rPr>
           <w:rFonts w:ascii="Times New Roman" w:hAnsi="Times New Roman" w:cs="Times New Roman"/>
+          <w:b/>
+          <w:color w:val="231F20"/>
+          <w:sz w:val="18"/>
+          <w:szCs w:val="18"/>
+        </w:rPr>
+        <w:t xml:space="preserve">Рис.2.16. Экспериментальный спектр фазы между </w:t>
+      </w:r>
+      <w:proofErr w:type="spellStart"/>
+      <w:r>
+        <w:rPr>
+          <w:rFonts w:ascii="Times New Roman" w:hAnsi="Times New Roman" w:cs="Times New Roman"/>
+          <w:b/>
+          <w:color w:val="231F20"/>
+          <w:sz w:val="18"/>
+          <w:szCs w:val="18"/>
+        </w:rPr>
+        <w:t>магнитоиндуцированным</w:t>
+      </w:r>
+      <w:proofErr w:type="spellEnd"/>
+      <w:r>
+        <w:rPr>
+          <w:rFonts w:ascii="Times New Roman" w:hAnsi="Times New Roman" w:cs="Times New Roman"/>
+          <w:b/>
+          <w:color w:val="231F20"/>
+          <w:sz w:val="18"/>
+          <w:szCs w:val="18"/>
+        </w:rPr>
+        <w:t xml:space="preserve"> и кристаллографическим полями на частоте ВГ и возможные комплексные компоненты, входящие в нелинейную поляризацию. </w:t>
+      </w:r>
+    </w:p>
+    <w:p>
+      <w:pPr>
+        <w:jc w:val="both"/>
+        <w:rPr>
+          <w:rFonts w:ascii="Times New Roman" w:hAnsi="Times New Roman" w:cs="Times New Roman"/>
+          <w:sz w:val="24"/>
+          <w:szCs w:val="24"/>
+        </w:rPr>
+      </w:pPr>
+      <w:r>
+        <w:rPr>
+          <w:rFonts w:ascii="Times New Roman" w:hAnsi="Times New Roman" w:cs="Times New Roman"/>
           <w:color w:val="231F20"/>
           <w:sz w:val="24"/>
           <w:szCs w:val="24"/>
@@ -14447,26 +14574,133 @@
           <w:sz w:val="24"/>
           <w:szCs w:val="24"/>
         </w:rPr>
-        <w:t xml:space="preserve">на рис. 2.14 </w:t>
-      </w:r>
-      <w:r>
-        <w:rPr>
-          <w:rFonts w:ascii="Times New Roman" w:hAnsi="Times New Roman" w:cs="Times New Roman"/>
-          <w:color w:val="231F20"/>
-          <w:sz w:val="24"/>
-          <w:szCs w:val="24"/>
-          <w:lang w:val="en-US"/>
-        </w:rPr>
-        <w:t>b</w:t>
-      </w:r>
-      <w:r>
-        <w:rPr>
-          <w:rFonts w:ascii="Times New Roman" w:hAnsi="Times New Roman" w:cs="Times New Roman"/>
-          <w:color w:val="231F20"/>
-          <w:sz w:val="24"/>
-          <w:szCs w:val="24"/>
-        </w:rPr>
-        <w:t xml:space="preserve">) </w:t>
+        <w:t>на рис. 2.1</w:t>
+      </w:r>
+      <w:r>
+        <w:rPr>
+          <w:rFonts w:ascii="Times New Roman" w:hAnsi="Times New Roman" w:cs="Times New Roman"/>
+          <w:color w:val="231F20"/>
+          <w:sz w:val="24"/>
+          <w:szCs w:val="24"/>
+        </w:rPr>
+        <w:t>6</w:t>
+      </w:r>
+      <w:r>
+        <w:rPr>
+          <w:rFonts w:ascii="Times New Roman" w:hAnsi="Times New Roman" w:cs="Times New Roman"/>
+          <w:color w:val="231F20"/>
+          <w:sz w:val="24"/>
+          <w:szCs w:val="24"/>
+        </w:rPr>
+        <w:t>).</w:t>
+      </w:r>
+      <w:r>
+        <w:rPr>
+          <w:rFonts w:ascii="Times New Roman" w:hAnsi="Times New Roman" w:cs="Times New Roman"/>
+          <w:color w:val="231F20"/>
+          <w:sz w:val="24"/>
+          <w:szCs w:val="24"/>
+        </w:rPr>
+        <w:t xml:space="preserve"> </w:t>
+      </w:r>
+      <w:r>
+        <w:rPr>
+          <w:rFonts w:ascii="Times New Roman" w:hAnsi="Times New Roman" w:cs="Times New Roman"/>
+          <w:color w:val="231F20"/>
+          <w:sz w:val="24"/>
+          <w:szCs w:val="24"/>
+        </w:rPr>
+        <w:t xml:space="preserve">Черные стрелки означают нерезонансные, синие - резонансные, а красные - результирующие кристаллографическое и </w:t>
+      </w:r>
+      <w:proofErr w:type="spellStart"/>
+      <w:r>
+        <w:rPr>
+          <w:rFonts w:ascii="Times New Roman" w:hAnsi="Times New Roman" w:cs="Times New Roman"/>
+          <w:color w:val="231F20"/>
+          <w:sz w:val="24"/>
+          <w:szCs w:val="24"/>
+        </w:rPr>
+        <w:t>магнитоиндуцированное</w:t>
+      </w:r>
+      <w:proofErr w:type="spellEnd"/>
+      <w:r>
+        <w:rPr>
+          <w:rFonts w:ascii="Times New Roman" w:hAnsi="Times New Roman" w:cs="Times New Roman"/>
+          <w:color w:val="231F20"/>
+          <w:sz w:val="24"/>
+          <w:szCs w:val="24"/>
+        </w:rPr>
+        <w:t xml:space="preserve"> поля.</w:t>
+      </w:r>
+      <w:r>
+        <w:rPr>
+          <w:rFonts w:ascii="Times New Roman" w:hAnsi="Times New Roman" w:cs="Times New Roman"/>
+          <w:color w:val="231F20"/>
+          <w:sz w:val="24"/>
+          <w:szCs w:val="24"/>
+        </w:rPr>
+        <w:t xml:space="preserve"> </w:t>
+      </w:r>
+      <w:r>
+        <w:rPr>
+          <w:rFonts w:ascii="Times New Roman" w:hAnsi="Times New Roman" w:cs="Times New Roman"/>
+          <w:color w:val="231F20"/>
+          <w:sz w:val="24"/>
+          <w:szCs w:val="24"/>
+        </w:rPr>
+        <w:t>Можно подобрать амплитуды и фазы полей таким</w:t>
+      </w:r>
+      <w:r>
+        <w:rPr>
+          <w:rFonts w:ascii="Times New Roman" w:hAnsi="Times New Roman" w:cs="Times New Roman"/>
+          <w:color w:val="231F20"/>
+          <w:sz w:val="24"/>
+          <w:szCs w:val="24"/>
+        </w:rPr>
+        <w:t xml:space="preserve"> </w:t>
+      </w:r>
+      <w:r>
+        <w:rPr>
+          <w:rFonts w:ascii="Times New Roman" w:hAnsi="Times New Roman" w:cs="Times New Roman"/>
+          <w:color w:val="231F20"/>
+          <w:sz w:val="24"/>
+          <w:szCs w:val="24"/>
+        </w:rPr>
+        <w:t xml:space="preserve">образом, что угол </w:t>
+      </w:r>
+      <w:r>
+        <w:rPr>
+          <w:rFonts w:ascii="Times New Roman" w:hAnsi="Times New Roman" w:cs="Times New Roman"/>
+          <w:i/>
+          <w:color w:val="231F20"/>
+          <w:sz w:val="24"/>
+          <w:szCs w:val="24"/>
+        </w:rPr>
+        <w:t>ϕ</w:t>
+      </w:r>
+      <w:r>
+        <w:rPr>
+          <w:rFonts w:ascii="Times New Roman" w:hAnsi="Times New Roman" w:cs="Times New Roman"/>
+          <w:color w:val="231F20"/>
+          <w:sz w:val="24"/>
+          <w:szCs w:val="24"/>
+        </w:rPr>
+        <w:t xml:space="preserve"> между результирующими </w:t>
+      </w:r>
+      <w:r>
+        <w:rPr>
+          <w:rFonts w:ascii="Times New Roman" w:hAnsi="Times New Roman" w:cs="Times New Roman"/>
+          <w:color w:val="231F20"/>
+          <w:position w:val="-14"/>
+          <w:sz w:val="24"/>
+          <w:szCs w:val="24"/>
+        </w:rPr>
+        <w:object w:dxaOrig="540" w:dyaOrig="400">
+          <v:shape id="_x0000_i1044" type="#_x0000_t75" style="width:27.15pt;height:20.4pt" o:ole="">
+            <v:imagedata r:id="rId59" o:title=""/>
+          </v:shape>
+          <o:OLEObject Type="Embed" ProgID="Equation.DSMT4" ShapeID="_x0000_i1044" DrawAspect="Content" ObjectID="_1603567004" r:id="rId60"/>
+        </w:object>
       </w:r>
       <w:r>
         <w:rPr>
@@ -14481,50 +14715,17 @@
         <w:rPr>
           <w:rFonts w:ascii="Times New Roman" w:hAnsi="Times New Roman" w:cs="Times New Roman"/>
           <w:color w:val="231F20"/>
-          <w:sz w:val="24"/>
-          <w:szCs w:val="24"/>
-        </w:rPr>
-        <w:t>на рис. 2.1</w:t>
-      </w:r>
-      <w:r>
-        <w:rPr>
-          <w:rFonts w:ascii="Times New Roman" w:hAnsi="Times New Roman" w:cs="Times New Roman"/>
-          <w:color w:val="231F20"/>
-          <w:sz w:val="24"/>
-          <w:szCs w:val="24"/>
-        </w:rPr>
-        <w:t xml:space="preserve">6) показаны на рис. 2.17 </w:t>
-      </w:r>
-      <w:r>
-        <w:rPr>
-          <w:rFonts w:ascii="Times New Roman" w:hAnsi="Times New Roman" w:cs="Times New Roman"/>
-          <w:color w:val="231F20"/>
-          <w:sz w:val="24"/>
-          <w:szCs w:val="24"/>
-          <w:lang w:val="en-US"/>
-        </w:rPr>
-        <w:t>a</w:t>
-      </w:r>
-      <w:r>
-        <w:rPr>
-          <w:rFonts w:ascii="Times New Roman" w:hAnsi="Times New Roman" w:cs="Times New Roman"/>
-          <w:color w:val="231F20"/>
-          <w:sz w:val="24"/>
-          <w:szCs w:val="24"/>
-        </w:rPr>
-        <w:t xml:space="preserve">). Черные стрелки означают нерезонансные, синие - резонансные, а красные - результирующие кристаллографическое и </w:t>
-      </w:r>
-      <w:proofErr w:type="spellStart"/>
-      <w:r>
-        <w:rPr>
-          <w:rFonts w:ascii="Times New Roman" w:hAnsi="Times New Roman" w:cs="Times New Roman"/>
-          <w:color w:val="231F20"/>
-          <w:sz w:val="24"/>
-          <w:szCs w:val="24"/>
-        </w:rPr>
-        <w:t>магнитоиндуцированное</w:t>
-      </w:r>
-      <w:proofErr w:type="spellEnd"/>
+          <w:position w:val="-14"/>
+          <w:sz w:val="24"/>
+          <w:szCs w:val="24"/>
+        </w:rPr>
+        <w:object w:dxaOrig="460" w:dyaOrig="400">
+          <v:shape id="_x0000_i1045" type="#_x0000_t75" style="width:23.1pt;height:20.4pt" o:ole="">
+            <v:imagedata r:id="rId61" o:title=""/>
+          </v:shape>
+          <o:OLEObject Type="Embed" ProgID="Equation.DSMT4" ShapeID="_x0000_i1045" DrawAspect="Content" ObjectID="_1603567005" r:id="rId62"/>
+        </w:object>
+      </w:r>
       <w:r>
         <w:rPr>
           <w:rFonts w:ascii="Times New Roman" w:hAnsi="Times New Roman" w:cs="Times New Roman"/>
@@ -14534,45 +14735,321 @@
         </w:rPr>
         <w:t xml:space="preserve"> </w:t>
       </w:r>
-      <w:proofErr w:type="spellStart"/>
-      <w:r>
-        <w:rPr>
-          <w:rFonts w:ascii="Times New Roman" w:hAnsi="Times New Roman" w:cs="Times New Roman"/>
-          <w:color w:val="231F20"/>
-          <w:sz w:val="24"/>
-          <w:szCs w:val="24"/>
-        </w:rPr>
-        <w:t>поля.Можно</w:t>
-      </w:r>
-      <w:proofErr w:type="spellEnd"/>
-      <w:r>
-        <w:rPr>
-          <w:rFonts w:ascii="Times New Roman" w:hAnsi="Times New Roman" w:cs="Times New Roman"/>
-          <w:color w:val="231F20"/>
-          <w:sz w:val="24"/>
-          <w:szCs w:val="24"/>
-        </w:rPr>
-        <w:t xml:space="preserve"> подобрать амплитуды и фазы полей </w:t>
-      </w:r>
-      <w:proofErr w:type="spellStart"/>
-      <w:r>
-        <w:rPr>
-          <w:rFonts w:ascii="Times New Roman" w:hAnsi="Times New Roman" w:cs="Times New Roman"/>
-          <w:color w:val="231F20"/>
-          <w:sz w:val="24"/>
-          <w:szCs w:val="24"/>
-        </w:rPr>
-        <w:t>такимобразом</w:t>
-      </w:r>
-      <w:proofErr w:type="spellEnd"/>
-      <w:r>
-        <w:rPr>
-          <w:rFonts w:ascii="Times New Roman" w:hAnsi="Times New Roman" w:cs="Times New Roman"/>
-          <w:color w:val="231F20"/>
-          <w:sz w:val="24"/>
-          <w:szCs w:val="24"/>
-        </w:rPr>
-        <w:t xml:space="preserve">, что угол φ между результирующими </w:t>
+      <w:r>
+        <w:rPr>
+          <w:rFonts w:ascii="Times New Roman" w:hAnsi="Times New Roman" w:cs="Times New Roman"/>
+          <w:color w:val="231F20"/>
+          <w:sz w:val="24"/>
+          <w:szCs w:val="24"/>
+        </w:rPr>
+        <w:t>окажется равным π/2. Как видно на схеме</w:t>
+      </w:r>
+      <w:r>
+        <w:rPr>
+          <w:rFonts w:ascii="Times New Roman" w:hAnsi="Times New Roman" w:cs="Times New Roman"/>
+          <w:color w:val="231F20"/>
+          <w:sz w:val="24"/>
+          <w:szCs w:val="24"/>
+        </w:rPr>
+        <w:br/>
+        <w:t>на рис. 2, (b), в таком случае экспериментально наблюдаемые интенсивности</w:t>
+      </w:r>
+      <w:r>
+        <w:rPr>
+          <w:rFonts w:ascii="Times New Roman" w:hAnsi="Times New Roman" w:cs="Times New Roman"/>
+          <w:color w:val="231F20"/>
+          <w:sz w:val="24"/>
+          <w:szCs w:val="24"/>
+        </w:rPr>
+        <w:t xml:space="preserve"> </w:t>
+      </w:r>
+      <w:r>
+        <w:rPr>
+          <w:rFonts w:ascii="Times New Roman" w:hAnsi="Times New Roman" w:cs="Times New Roman"/>
+          <w:color w:val="231F20"/>
+          <w:sz w:val="24"/>
+          <w:szCs w:val="24"/>
+          <w:lang w:val="en-US"/>
+        </w:rPr>
+        <w:t>I</w:t>
+      </w:r>
+      <w:r>
+        <w:rPr>
+          <w:rFonts w:ascii="Times New Roman" w:hAnsi="Times New Roman" w:cs="Times New Roman"/>
+          <w:color w:val="231F20"/>
+          <w:sz w:val="24"/>
+          <w:szCs w:val="24"/>
+          <w:vertAlign w:val="subscript"/>
+        </w:rPr>
+        <w:t>2ω</w:t>
+      </w:r>
+      <w:r>
+        <w:rPr>
+          <w:rFonts w:ascii="Times New Roman" w:hAnsi="Times New Roman" w:cs="Times New Roman"/>
+          <w:color w:val="231F20"/>
+          <w:sz w:val="24"/>
+          <w:szCs w:val="24"/>
+        </w:rPr>
+        <w:t>(</w:t>
+      </w:r>
+      <w:r>
+        <w:rPr>
+          <w:rFonts w:ascii="Times New Roman" w:hAnsi="Times New Roman" w:cs="Times New Roman"/>
+          <w:color w:val="231F20"/>
+          <w:sz w:val="24"/>
+          <w:szCs w:val="24"/>
+          <w:lang w:val="en-US"/>
+        </w:rPr>
+        <w:t>H</w:t>
+      </w:r>
+      <w:r>
+        <w:rPr>
+          <w:rFonts w:ascii="Times New Roman" w:hAnsi="Times New Roman" w:cs="Times New Roman"/>
+          <w:color w:val="231F20"/>
+          <w:sz w:val="24"/>
+          <w:szCs w:val="24"/>
+        </w:rPr>
+        <w:t>)</w:t>
+      </w:r>
+      <w:r>
+        <w:rPr>
+          <w:rFonts w:ascii="Times New Roman" w:hAnsi="Times New Roman" w:cs="Times New Roman"/>
+          <w:color w:val="231F20"/>
+          <w:sz w:val="24"/>
+          <w:szCs w:val="24"/>
+        </w:rPr>
+        <w:t xml:space="preserve"> </w:t>
+      </w:r>
+      <w:r>
+        <w:rPr>
+          <w:rFonts w:ascii="Times New Roman" w:hAnsi="Times New Roman" w:cs="Times New Roman"/>
+          <w:color w:val="231F20"/>
+          <w:sz w:val="24"/>
+          <w:szCs w:val="24"/>
+        </w:rPr>
+        <w:t xml:space="preserve">= </w:t>
+      </w:r>
+      <w:r>
+        <w:rPr>
+          <w:rFonts w:ascii="Times New Roman" w:hAnsi="Times New Roman" w:cs="Times New Roman"/>
+          <w:color w:val="231F20"/>
+          <w:sz w:val="24"/>
+          <w:szCs w:val="24"/>
+          <w:lang w:val="en-US"/>
+        </w:rPr>
+        <w:lastRenderedPageBreak/>
+        <w:t>I</w:t>
+      </w:r>
+      <w:r>
+        <w:rPr>
+          <w:rFonts w:ascii="Times New Roman" w:hAnsi="Times New Roman" w:cs="Times New Roman"/>
+          <w:color w:val="231F20"/>
+          <w:sz w:val="24"/>
+          <w:szCs w:val="24"/>
+          <w:vertAlign w:val="subscript"/>
+        </w:rPr>
+        <w:t>2ω</w:t>
+      </w:r>
+      <w:r>
+        <w:rPr>
+          <w:rFonts w:ascii="Times New Roman" w:hAnsi="Times New Roman" w:cs="Times New Roman"/>
+          <w:color w:val="231F20"/>
+          <w:sz w:val="24"/>
+          <w:szCs w:val="24"/>
+        </w:rPr>
+        <w:t>(</w:t>
+      </w:r>
+      <w:r>
+        <w:rPr>
+          <w:rFonts w:ascii="Times New Roman" w:hAnsi="Times New Roman" w:cs="Times New Roman"/>
+          <w:color w:val="231F20"/>
+          <w:sz w:val="24"/>
+          <w:szCs w:val="24"/>
+        </w:rPr>
+        <w:t>-</w:t>
+      </w:r>
+      <w:r>
+        <w:rPr>
+          <w:rFonts w:ascii="Times New Roman" w:hAnsi="Times New Roman" w:cs="Times New Roman"/>
+          <w:color w:val="231F20"/>
+          <w:sz w:val="24"/>
+          <w:szCs w:val="24"/>
+          <w:lang w:val="en-US"/>
+        </w:rPr>
+        <w:t> </w:t>
+      </w:r>
+      <w:r>
+        <w:rPr>
+          <w:rFonts w:ascii="Times New Roman" w:hAnsi="Times New Roman" w:cs="Times New Roman"/>
+          <w:color w:val="231F20"/>
+          <w:sz w:val="24"/>
+          <w:szCs w:val="24"/>
+          <w:lang w:val="en-US"/>
+        </w:rPr>
+        <w:t>H</w:t>
+      </w:r>
+      <w:r>
+        <w:rPr>
+          <w:rFonts w:ascii="Times New Roman" w:hAnsi="Times New Roman" w:cs="Times New Roman"/>
+          <w:color w:val="231F20"/>
+          <w:sz w:val="24"/>
+          <w:szCs w:val="24"/>
+        </w:rPr>
+        <w:t>)</w:t>
+      </w:r>
+      <w:r>
+        <w:rPr>
+          <w:rFonts w:ascii="Times New Roman" w:hAnsi="Times New Roman" w:cs="Times New Roman"/>
+          <w:color w:val="231F20"/>
+          <w:sz w:val="24"/>
+          <w:szCs w:val="24"/>
+        </w:rPr>
+        <w:t>,</w:t>
+      </w:r>
+      <w:r>
+        <w:rPr>
+          <w:rFonts w:ascii="Times New Roman" w:hAnsi="Times New Roman" w:cs="Times New Roman"/>
+          <w:color w:val="231F20"/>
+          <w:sz w:val="24"/>
+          <w:szCs w:val="24"/>
+        </w:rPr>
+        <w:t xml:space="preserve"> </w:t>
+      </w:r>
+      <w:r>
+        <w:rPr>
+          <w:rFonts w:ascii="Times New Roman" w:hAnsi="Times New Roman" w:cs="Times New Roman"/>
+          <w:color w:val="231F20"/>
+          <w:sz w:val="24"/>
+          <w:szCs w:val="24"/>
+        </w:rPr>
+        <w:t>таким</w:t>
+      </w:r>
+      <w:r>
+        <w:rPr>
+          <w:rFonts w:ascii="Times New Roman" w:hAnsi="Times New Roman" w:cs="Times New Roman"/>
+          <w:color w:val="231F20"/>
+          <w:sz w:val="24"/>
+          <w:szCs w:val="24"/>
+        </w:rPr>
+        <w:t xml:space="preserve"> </w:t>
+      </w:r>
+      <w:r>
+        <w:rPr>
+          <w:rFonts w:ascii="Times New Roman" w:hAnsi="Times New Roman" w:cs="Times New Roman"/>
+          <w:color w:val="231F20"/>
+          <w:sz w:val="24"/>
+          <w:szCs w:val="24"/>
+        </w:rPr>
+        <w:t>образом, магнитный контраст равен нулю (область</w:t>
+      </w:r>
+      <w:r>
+        <w:rPr>
+          <w:rFonts w:ascii="Times New Roman" w:hAnsi="Times New Roman" w:cs="Times New Roman"/>
+          <w:color w:val="231F20"/>
+          <w:sz w:val="24"/>
+          <w:szCs w:val="24"/>
+        </w:rPr>
+        <w:t xml:space="preserve"> </w:t>
+      </w:r>
+      <w:r>
+        <w:rPr>
+          <w:rFonts w:ascii="Times New Roman" w:hAnsi="Times New Roman" w:cs="Times New Roman"/>
+          <w:color w:val="231F20"/>
+          <w:sz w:val="24"/>
+          <w:szCs w:val="24"/>
+        </w:rPr>
+        <w:t>(I) на рис. 2.</w:t>
+      </w:r>
+      <w:r>
+        <w:rPr>
+          <w:rFonts w:ascii="Times New Roman" w:hAnsi="Times New Roman" w:cs="Times New Roman"/>
+          <w:color w:val="231F20"/>
+          <w:sz w:val="24"/>
+          <w:szCs w:val="24"/>
+        </w:rPr>
+        <w:t>16</w:t>
+      </w:r>
+      <w:r>
+        <w:rPr>
+          <w:rFonts w:ascii="Times New Roman" w:hAnsi="Times New Roman" w:cs="Times New Roman"/>
+          <w:color w:val="231F20"/>
+          <w:sz w:val="24"/>
+          <w:szCs w:val="24"/>
+        </w:rPr>
+        <w:t>)</w:t>
+      </w:r>
+      <w:r>
+        <w:rPr>
+          <w:rFonts w:ascii="Times New Roman" w:hAnsi="Times New Roman" w:cs="Times New Roman"/>
+          <w:color w:val="231F20"/>
+          <w:sz w:val="24"/>
+          <w:szCs w:val="24"/>
+        </w:rPr>
+        <w:t xml:space="preserve">. </w:t>
+      </w:r>
+      <w:r>
+        <w:rPr>
+          <w:rFonts w:ascii="Times New Roman" w:hAnsi="Times New Roman" w:cs="Times New Roman"/>
+          <w:color w:val="231F20"/>
+          <w:sz w:val="24"/>
+          <w:szCs w:val="24"/>
+        </w:rPr>
+        <w:t>Другая ситуация наблюдается в случае, когда</w:t>
+      </w:r>
+      <w:r>
+        <w:rPr>
+          <w:rFonts w:ascii="Times New Roman" w:hAnsi="Times New Roman" w:cs="Times New Roman"/>
+          <w:color w:val="231F20"/>
+          <w:sz w:val="24"/>
+          <w:szCs w:val="24"/>
+        </w:rPr>
+        <w:t xml:space="preserve"> </w:t>
+      </w:r>
+      <w:r>
+        <w:rPr>
+          <w:rFonts w:ascii="Times New Roman" w:hAnsi="Times New Roman" w:cs="Times New Roman"/>
+          <w:color w:val="231F20"/>
+          <w:sz w:val="24"/>
+          <w:szCs w:val="24"/>
+        </w:rPr>
+        <w:t>длина волны излучения накачки меньше резонансной (облас</w:t>
+      </w:r>
+      <w:r>
+        <w:rPr>
+          <w:rFonts w:ascii="Times New Roman" w:hAnsi="Times New Roman" w:cs="Times New Roman"/>
+          <w:color w:val="231F20"/>
+          <w:sz w:val="24"/>
+          <w:szCs w:val="24"/>
+        </w:rPr>
+        <w:t>ть, обозначенная (II) на рис. 2.</w:t>
+      </w:r>
+      <w:r>
+        <w:rPr>
+          <w:rFonts w:ascii="Times New Roman" w:hAnsi="Times New Roman" w:cs="Times New Roman"/>
+          <w:color w:val="231F20"/>
+          <w:sz w:val="24"/>
+          <w:szCs w:val="24"/>
+        </w:rPr>
+        <w:t xml:space="preserve">16. </w:t>
+      </w:r>
+      <w:r>
+        <w:rPr>
+          <w:rFonts w:ascii="Times New Roman" w:hAnsi="Times New Roman" w:cs="Times New Roman"/>
+          <w:color w:val="231F20"/>
+          <w:sz w:val="24"/>
+          <w:szCs w:val="24"/>
+        </w:rPr>
+        <w:t>Красные стрелки - результат векторного суммирования</w:t>
+      </w:r>
+      <w:r>
+        <w:rPr>
+          <w:rFonts w:ascii="Times New Roman" w:hAnsi="Times New Roman" w:cs="Times New Roman"/>
+          <w:color w:val="231F20"/>
+          <w:sz w:val="24"/>
+          <w:szCs w:val="24"/>
+        </w:rPr>
+        <w:br/>
+        <w:t xml:space="preserve">соответствующих полей </w:t>
       </w:r>
       <w:r>
         <w:rPr>
@@ -14582,11 +15059,11 @@
           <w:sz w:val="24"/>
           <w:szCs w:val="24"/>
         </w:rPr>
-        <w:object w:dxaOrig="2200" w:dyaOrig="400">
-          <v:shape id="_x0000_i1044" type="#_x0000_t75" style="width:110.25pt;height:20.25pt" o:ole="">
-            <v:imagedata r:id="rId55" o:title=""/>
+        <w:object w:dxaOrig="540" w:dyaOrig="400">
+          <v:shape id="_x0000_i1046" type="#_x0000_t75" style="width:27.15pt;height:20.4pt" o:ole="">
+            <v:imagedata r:id="rId59" o:title=""/>
           </v:shape>
-          <o:OLEObject Type="Embed" ProgID="Equation.DSMT4" ShapeID="_x0000_i1044" DrawAspect="Content" ObjectID="_1603485349" r:id="rId57"/>
+          <o:OLEObject Type="Embed" ProgID="Equation.DSMT4" ShapeID="_x0000_i1046" DrawAspect="Content" ObjectID="_1603567006" r:id="rId63"/>
         </w:object>
       </w:r>
       <w:r>
@@ -14596,7 +15073,16 @@
           <w:sz w:val="24"/>
           <w:szCs w:val="24"/>
         </w:rPr>
-        <w:t xml:space="preserve">и </w:t>
+        <w:t xml:space="preserve"> или</w:t>
+      </w:r>
+      <w:r>
+        <w:rPr>
+          <w:rFonts w:ascii="Times New Roman" w:hAnsi="Times New Roman" w:cs="Times New Roman"/>
+          <w:color w:val="231F20"/>
+          <w:sz w:val="24"/>
+          <w:szCs w:val="24"/>
+        </w:rPr>
+        <w:t xml:space="preserve"> </w:t>
       </w:r>
       <w:r>
         <w:rPr>
@@ -14606,11 +15092,11 @@
           <w:sz w:val="24"/>
           <w:szCs w:val="24"/>
         </w:rPr>
-        <w:object w:dxaOrig="2200" w:dyaOrig="400">
-          <v:shape id="_x0000_i1045" type="#_x0000_t75" style="width:110.25pt;height:20.25pt" o:ole="">
-            <v:imagedata r:id="rId55" o:title=""/>
+        <w:object w:dxaOrig="460" w:dyaOrig="400">
+          <v:shape id="_x0000_i1047" type="#_x0000_t75" style="width:23.1pt;height:20.4pt" o:ole="">
+            <v:imagedata r:id="rId61" o:title=""/>
           </v:shape>
-          <o:OLEObject Type="Embed" ProgID="Equation.DSMT4" ShapeID="_x0000_i1045" DrawAspect="Content" ObjectID="_1603485350" r:id="rId58"/>
+          <o:OLEObject Type="Embed" ProgID="Equation.DSMT4" ShapeID="_x0000_i1047" DrawAspect="Content" ObjectID="_1603567007" r:id="rId64"/>
         </w:object>
       </w:r>
       <w:r>
@@ -14620,188 +15106,84 @@
           <w:sz w:val="24"/>
           <w:szCs w:val="24"/>
         </w:rPr>
-        <w:t>2ω окажется равным π/2. Как видно на схеме</w:t>
-      </w:r>
-      <w:r>
-        <w:rPr>
-          <w:rFonts w:ascii="Times New Roman" w:hAnsi="Times New Roman" w:cs="Times New Roman"/>
-          <w:color w:val="231F20"/>
-          <w:sz w:val="24"/>
-          <w:szCs w:val="24"/>
-        </w:rPr>
-        <w:br/>
-        <w:t>на рис. 2, (b), в таком случае экспериментально наблюдаемые интенсивности I 2ω(H ) = I 2ω(- H ) , таким</w:t>
-      </w:r>
-      <w:r>
-        <w:rPr>
-          <w:rFonts w:ascii="Times New Roman" w:hAnsi="Times New Roman" w:cs="Times New Roman"/>
-          <w:color w:val="231F20"/>
-          <w:sz w:val="24"/>
-          <w:szCs w:val="24"/>
-        </w:rPr>
-        <w:br/>
-        <w:t>образом, магнитный контраст равен нулю (область</w:t>
-      </w:r>
-      <w:r>
-        <w:rPr>
-          <w:rFonts w:ascii="Times New Roman" w:hAnsi="Times New Roman" w:cs="Times New Roman"/>
-          <w:color w:val="231F20"/>
-          <w:sz w:val="24"/>
-          <w:szCs w:val="24"/>
-        </w:rPr>
-        <w:br/>
-        <w:t>(I) на рис. 2, (b)).</w:t>
-      </w:r>
-      <w:r>
-        <w:rPr>
-          <w:rFonts w:ascii="Times New Roman" w:hAnsi="Times New Roman" w:cs="Times New Roman"/>
-          <w:color w:val="231F20"/>
-          <w:sz w:val="24"/>
-          <w:szCs w:val="24"/>
-        </w:rPr>
-        <w:br/>
-        <w:t>Другая ситуация наблюдается в случае, когда</w:t>
-      </w:r>
-      <w:r>
-        <w:rPr>
-          <w:rFonts w:ascii="Times New Roman" w:hAnsi="Times New Roman" w:cs="Times New Roman"/>
-          <w:color w:val="231F20"/>
-          <w:sz w:val="24"/>
-          <w:szCs w:val="24"/>
-        </w:rPr>
-        <w:br/>
-        <w:t>длина волны излучения накачки меньше резонансной (область, обозначенная (II) на рис. 2, (b, c)). На</w:t>
-      </w:r>
-      <w:r>
-        <w:rPr>
-          <w:rFonts w:ascii="Times New Roman" w:hAnsi="Times New Roman" w:cs="Times New Roman"/>
-          <w:color w:val="231F20"/>
-          <w:sz w:val="24"/>
-          <w:szCs w:val="24"/>
-        </w:rPr>
-        <w:br/>
-        <w:t>рис.3, (c) черные стрелки такие же, как и на рис. 3,</w:t>
-      </w:r>
-      <w:r>
-        <w:rPr>
-          <w:rFonts w:ascii="Times New Roman" w:hAnsi="Times New Roman" w:cs="Times New Roman"/>
-          <w:color w:val="231F20"/>
-          <w:sz w:val="24"/>
-          <w:szCs w:val="24"/>
-        </w:rPr>
-        <w:br/>
-      </w:r>
-      <w:r>
-        <w:rPr>
-          <w:rFonts w:ascii="Times New Roman" w:hAnsi="Times New Roman" w:cs="Times New Roman"/>
-          <w:color w:val="231F20"/>
-          <w:sz w:val="24"/>
-          <w:szCs w:val="24"/>
-        </w:rPr>
-        <w:lastRenderedPageBreak/>
-        <w:t>(a), синие в два раза короче и повернуты по часовой стрелке на один и тот же небольшой угол. Красные стрелки - результат векторного суммирования</w:t>
-      </w:r>
-      <w:r>
-        <w:rPr>
-          <w:rFonts w:ascii="Times New Roman" w:hAnsi="Times New Roman" w:cs="Times New Roman"/>
-          <w:color w:val="231F20"/>
-          <w:sz w:val="24"/>
-          <w:szCs w:val="24"/>
-        </w:rPr>
-        <w:br/>
-        <w:t xml:space="preserve">соответствующих полей E </w:t>
-      </w:r>
-      <w:proofErr w:type="spellStart"/>
-      <w:r>
-        <w:rPr>
-          <w:rFonts w:ascii="Times New Roman" w:hAnsi="Times New Roman" w:cs="Times New Roman"/>
-          <w:color w:val="231F20"/>
-          <w:sz w:val="24"/>
-          <w:szCs w:val="24"/>
-        </w:rPr>
-        <w:t>ma</w:t>
-      </w:r>
-      <w:proofErr w:type="spellEnd"/>
-      <w:r>
-        <w:rPr>
-          <w:rFonts w:ascii="Times New Roman" w:hAnsi="Times New Roman" w:cs="Times New Roman"/>
-          <w:color w:val="231F20"/>
-          <w:sz w:val="24"/>
-          <w:szCs w:val="24"/>
-        </w:rPr>
-        <w:t xml:space="preserve"> 2ω,n </w:t>
-      </w:r>
-      <w:proofErr w:type="spellStart"/>
-      <w:r>
-        <w:rPr>
-          <w:rFonts w:ascii="Times New Roman" w:hAnsi="Times New Roman" w:cs="Times New Roman"/>
-          <w:color w:val="231F20"/>
-          <w:sz w:val="24"/>
-          <w:szCs w:val="24"/>
-        </w:rPr>
-        <w:t>gn</w:t>
-      </w:r>
-      <w:proofErr w:type="spellEnd"/>
-      <w:r>
-        <w:rPr>
-          <w:rFonts w:ascii="Times New Roman" w:hAnsi="Times New Roman" w:cs="Times New Roman"/>
-          <w:color w:val="231F20"/>
-          <w:sz w:val="24"/>
-          <w:szCs w:val="24"/>
-        </w:rPr>
-        <w:t xml:space="preserve"> и E </w:t>
-      </w:r>
-      <w:proofErr w:type="spellStart"/>
-      <w:r>
-        <w:rPr>
-          <w:rFonts w:ascii="Times New Roman" w:hAnsi="Times New Roman" w:cs="Times New Roman"/>
-          <w:color w:val="231F20"/>
-          <w:sz w:val="24"/>
-          <w:szCs w:val="24"/>
-        </w:rPr>
-        <w:t>ma</w:t>
-      </w:r>
-      <w:proofErr w:type="spellEnd"/>
-      <w:r>
-        <w:rPr>
-          <w:rFonts w:ascii="Times New Roman" w:hAnsi="Times New Roman" w:cs="Times New Roman"/>
-          <w:color w:val="231F20"/>
-          <w:sz w:val="24"/>
-          <w:szCs w:val="24"/>
-        </w:rPr>
-        <w:t xml:space="preserve"> 2ω,r </w:t>
-      </w:r>
-      <w:proofErr w:type="spellStart"/>
-      <w:r>
-        <w:rPr>
-          <w:rFonts w:ascii="Times New Roman" w:hAnsi="Times New Roman" w:cs="Times New Roman"/>
-          <w:color w:val="231F20"/>
-          <w:sz w:val="24"/>
-          <w:szCs w:val="24"/>
-        </w:rPr>
-        <w:t>gn</w:t>
-      </w:r>
-      <w:proofErr w:type="spellEnd"/>
-      <w:r>
-        <w:rPr>
-          <w:rFonts w:ascii="Times New Roman" w:hAnsi="Times New Roman" w:cs="Times New Roman"/>
-          <w:color w:val="231F20"/>
-          <w:sz w:val="24"/>
-          <w:szCs w:val="24"/>
-        </w:rPr>
-        <w:t xml:space="preserve"> или E c 2rω </w:t>
-      </w:r>
-      <w:proofErr w:type="spellStart"/>
-      <w:r>
-        <w:rPr>
-          <w:rFonts w:ascii="Times New Roman" w:hAnsi="Times New Roman" w:cs="Times New Roman"/>
-          <w:color w:val="231F20"/>
-          <w:sz w:val="24"/>
-          <w:szCs w:val="24"/>
-        </w:rPr>
-        <w:t>y,n</w:t>
-      </w:r>
-      <w:proofErr w:type="spellEnd"/>
+        <w:t>.</w:t>
+      </w:r>
+      <w:r>
+        <w:rPr>
+          <w:rFonts w:ascii="Times New Roman" w:hAnsi="Times New Roman" w:cs="Times New Roman"/>
+          <w:color w:val="231F20"/>
+          <w:sz w:val="24"/>
+          <w:szCs w:val="24"/>
+        </w:rPr>
+        <w:t xml:space="preserve"> Тогда </w:t>
+      </w:r>
+      <w:r>
+        <w:rPr>
+          <w:rFonts w:ascii="Times New Roman" w:hAnsi="Times New Roman" w:cs="Times New Roman"/>
+          <w:i/>
+          <w:color w:val="231F20"/>
+          <w:sz w:val="24"/>
+          <w:szCs w:val="24"/>
+        </w:rPr>
+        <w:t>ϕ</w:t>
+      </w:r>
+      <w:r>
+        <w:rPr>
+          <w:rFonts w:ascii="Times New Roman" w:hAnsi="Times New Roman" w:cs="Times New Roman"/>
+          <w:color w:val="231F20"/>
+          <w:sz w:val="24"/>
+          <w:szCs w:val="24"/>
+        </w:rPr>
+        <w:t xml:space="preserve"> &lt; π/ 2, </w:t>
+      </w:r>
+      <w:r>
+        <w:rPr>
+          <w:rFonts w:ascii="Times New Roman" w:hAnsi="Times New Roman" w:cs="Times New Roman"/>
+          <w:color w:val="231F20"/>
+          <w:sz w:val="24"/>
+          <w:szCs w:val="24"/>
+          <w:lang w:val="en-US"/>
+        </w:rPr>
+        <w:t>I</w:t>
+      </w:r>
+      <w:r>
+        <w:rPr>
+          <w:rFonts w:ascii="Times New Roman" w:hAnsi="Times New Roman" w:cs="Times New Roman"/>
+          <w:color w:val="231F20"/>
+          <w:sz w:val="24"/>
+          <w:szCs w:val="24"/>
+          <w:vertAlign w:val="subscript"/>
+        </w:rPr>
+        <w:t>2ω</w:t>
+      </w:r>
+      <w:r>
+        <w:rPr>
+          <w:rFonts w:ascii="Times New Roman" w:hAnsi="Times New Roman" w:cs="Times New Roman"/>
+          <w:color w:val="231F20"/>
+          <w:sz w:val="24"/>
+          <w:szCs w:val="24"/>
+        </w:rPr>
+        <w:t>(</w:t>
+      </w:r>
+      <w:r>
+        <w:rPr>
+          <w:rFonts w:ascii="Times New Roman" w:hAnsi="Times New Roman" w:cs="Times New Roman"/>
+          <w:color w:val="231F20"/>
+          <w:sz w:val="24"/>
+          <w:szCs w:val="24"/>
+          <w:lang w:val="en-US"/>
+        </w:rPr>
+        <w:t>H</w:t>
+      </w:r>
+      <w:r>
+        <w:rPr>
+          <w:rFonts w:ascii="Times New Roman" w:hAnsi="Times New Roman" w:cs="Times New Roman"/>
+          <w:color w:val="231F20"/>
+          <w:sz w:val="24"/>
+          <w:szCs w:val="24"/>
+        </w:rPr>
+        <w:t>)</w:t>
+      </w:r>
       <w:r>
         <w:rPr>
           <w:rFonts w:ascii="Times New Roman" w:hAnsi="Times New Roman" w:cs="Times New Roman"/>
@@ -14811,75 +15193,97 @@
         </w:rPr>
         <w:t xml:space="preserve"> </w:t>
       </w:r>
-      <w:proofErr w:type="spellStart"/>
-      <w:r>
-        <w:rPr>
-          <w:rFonts w:ascii="Times New Roman" w:hAnsi="Times New Roman" w:cs="Times New Roman"/>
-          <w:color w:val="231F20"/>
-          <w:sz w:val="24"/>
-          <w:szCs w:val="24"/>
-        </w:rPr>
-        <w:t>st</w:t>
-      </w:r>
-      <w:proofErr w:type="spellEnd"/>
-      <w:r>
-        <w:rPr>
-          <w:rFonts w:ascii="Times New Roman" w:hAnsi="Times New Roman" w:cs="Times New Roman"/>
-          <w:color w:val="231F20"/>
-          <w:sz w:val="24"/>
-          <w:szCs w:val="24"/>
-        </w:rPr>
-        <w:t xml:space="preserve"> и</w:t>
-      </w:r>
-      <w:r>
-        <w:rPr>
-          <w:rFonts w:ascii="Times New Roman" w:hAnsi="Times New Roman" w:cs="Times New Roman"/>
-          <w:color w:val="231F20"/>
-          <w:sz w:val="24"/>
-          <w:szCs w:val="24"/>
-        </w:rPr>
-        <w:br/>
-        <w:t xml:space="preserve">E </w:t>
-      </w:r>
-      <w:proofErr w:type="spellStart"/>
-      <w:r>
-        <w:rPr>
-          <w:rFonts w:ascii="Times New Roman" w:hAnsi="Times New Roman" w:cs="Times New Roman"/>
-          <w:color w:val="231F20"/>
-          <w:sz w:val="24"/>
-          <w:szCs w:val="24"/>
-        </w:rPr>
-        <w:t>cryst</w:t>
-      </w:r>
-      <w:proofErr w:type="spellEnd"/>
-      <w:r>
-        <w:rPr>
-          <w:rFonts w:ascii="Times New Roman" w:hAnsi="Times New Roman" w:cs="Times New Roman"/>
-          <w:color w:val="231F20"/>
-          <w:sz w:val="24"/>
-          <w:szCs w:val="24"/>
-        </w:rPr>
-        <w:br/>
-        <w:t>2ω,r . Тогда φ &lt; π/ 2, I 2ω(H ) &gt; I 2ω(- H ) (Рис. 3, (d))</w:t>
-      </w:r>
-      <w:r>
-        <w:rPr>
-          <w:rFonts w:ascii="Times New Roman" w:hAnsi="Times New Roman" w:cs="Times New Roman"/>
-          <w:color w:val="231F20"/>
-          <w:sz w:val="24"/>
-          <w:szCs w:val="24"/>
-        </w:rPr>
-        <w:br/>
-        <w:t>и ρ2ω &gt; 0 (область (II) на рис. 2, (b)).</w:t>
-      </w:r>
-      <w:r>
-        <w:rPr>
-          <w:rFonts w:ascii="Times New Roman" w:hAnsi="Times New Roman" w:cs="Times New Roman"/>
-          <w:color w:val="231F20"/>
-          <w:sz w:val="24"/>
-          <w:szCs w:val="24"/>
-        </w:rPr>
-        <w:br/>
+      <w:r>
+        <w:rPr>
+          <w:rFonts w:ascii="Times New Roman" w:hAnsi="Times New Roman" w:cs="Times New Roman"/>
+          <w:color w:val="231F20"/>
+          <w:sz w:val="24"/>
+          <w:szCs w:val="24"/>
+        </w:rPr>
+        <w:t>&gt;</w:t>
+      </w:r>
+      <w:r>
+        <w:rPr>
+          <w:rFonts w:ascii="Times New Roman" w:hAnsi="Times New Roman" w:cs="Times New Roman"/>
+          <w:color w:val="231F20"/>
+          <w:sz w:val="24"/>
+          <w:szCs w:val="24"/>
+        </w:rPr>
+        <w:t xml:space="preserve"> </w:t>
+      </w:r>
+      <w:r>
+        <w:rPr>
+          <w:rFonts w:ascii="Times New Roman" w:hAnsi="Times New Roman" w:cs="Times New Roman"/>
+          <w:color w:val="231F20"/>
+          <w:sz w:val="24"/>
+          <w:szCs w:val="24"/>
+          <w:lang w:val="en-US"/>
+        </w:rPr>
+        <w:t>I</w:t>
+      </w:r>
+      <w:r>
+        <w:rPr>
+          <w:rFonts w:ascii="Times New Roman" w:hAnsi="Times New Roman" w:cs="Times New Roman"/>
+          <w:color w:val="231F20"/>
+          <w:sz w:val="24"/>
+          <w:szCs w:val="24"/>
+          <w:vertAlign w:val="subscript"/>
+        </w:rPr>
+        <w:t>2ω</w:t>
+      </w:r>
+      <w:r>
+        <w:rPr>
+          <w:rFonts w:ascii="Times New Roman" w:hAnsi="Times New Roman" w:cs="Times New Roman"/>
+          <w:color w:val="231F20"/>
+          <w:sz w:val="24"/>
+          <w:szCs w:val="24"/>
+        </w:rPr>
+        <w:t>(-</w:t>
+      </w:r>
+      <w:r>
+        <w:rPr>
+          <w:rFonts w:ascii="Times New Roman" w:hAnsi="Times New Roman" w:cs="Times New Roman"/>
+          <w:color w:val="231F20"/>
+          <w:sz w:val="24"/>
+          <w:szCs w:val="24"/>
+          <w:lang w:val="en-US"/>
+        </w:rPr>
+        <w:t> H</w:t>
+      </w:r>
+      <w:r>
+        <w:rPr>
+          <w:rFonts w:ascii="Times New Roman" w:hAnsi="Times New Roman" w:cs="Times New Roman"/>
+          <w:color w:val="231F20"/>
+          <w:sz w:val="24"/>
+          <w:szCs w:val="24"/>
+        </w:rPr>
+        <w:t>)</w:t>
+      </w:r>
+      <w:r>
+        <w:rPr>
+          <w:rFonts w:ascii="Times New Roman" w:hAnsi="Times New Roman" w:cs="Times New Roman"/>
+          <w:color w:val="231F20"/>
+          <w:sz w:val="24"/>
+          <w:szCs w:val="24"/>
+        </w:rPr>
+        <w:t xml:space="preserve"> </w:t>
+      </w:r>
+      <w:r>
+        <w:rPr>
+          <w:rFonts w:ascii="Times New Roman" w:hAnsi="Times New Roman" w:cs="Times New Roman"/>
+          <w:color w:val="231F20"/>
+          <w:sz w:val="24"/>
+          <w:szCs w:val="24"/>
+        </w:rPr>
+        <w:t xml:space="preserve">и ρ2ω &gt; 0 (область (II) на рис. 2.16). </w:t>
+      </w:r>
+      <w:r>
+        <w:rPr>
+          <w:rFonts w:ascii="Times New Roman" w:hAnsi="Times New Roman" w:cs="Times New Roman"/>
+          <w:color w:val="231F20"/>
+          <w:sz w:val="24"/>
+          <w:szCs w:val="24"/>
+        </w:rPr>
         <w:t>Случай, когда длина волны излучения накачки</w:t>
       </w:r>
       <w:r>
@@ -14889,59 +15293,265 @@
           <w:sz w:val="24"/>
           <w:szCs w:val="24"/>
         </w:rPr>
-        <w:br/>
-        <w:t>превосходит резонансную (область (III) на рис. 2, (b,</w:t>
-      </w:r>
-      <w:r>
-        <w:rPr>
-          <w:rFonts w:ascii="Times New Roman" w:hAnsi="Times New Roman" w:cs="Times New Roman"/>
-          <w:color w:val="231F20"/>
-          <w:sz w:val="24"/>
-          <w:szCs w:val="24"/>
-        </w:rPr>
-        <w:br/>
-        <w:t>c)), изображен на рис .3, (e). Нерезонансные вклады такие же, как на рис. 3, (a), синие стрелки в 2</w:t>
-      </w:r>
-      <w:r>
-        <w:rPr>
-          <w:rFonts w:ascii="Times New Roman" w:hAnsi="Times New Roman" w:cs="Times New Roman"/>
-          <w:color w:val="231F20"/>
-          <w:sz w:val="24"/>
-          <w:szCs w:val="24"/>
-        </w:rPr>
-        <w:br/>
-        <w:t>раза короче и повернуты против часовой стрелки на</w:t>
-      </w:r>
-      <w:r>
-        <w:rPr>
-          <w:rFonts w:ascii="Times New Roman" w:hAnsi="Times New Roman" w:cs="Times New Roman"/>
-          <w:color w:val="231F20"/>
-          <w:sz w:val="24"/>
-          <w:szCs w:val="24"/>
-        </w:rPr>
-        <w:br/>
-        <w:t>один и тот же угол. Здесь φ &gt; π/ 2, I 2ω(H ) &lt; I 2ω(- H )</w:t>
-      </w:r>
-      <w:r>
-        <w:rPr>
-          <w:rFonts w:ascii="Times New Roman" w:hAnsi="Times New Roman" w:cs="Times New Roman"/>
-          <w:color w:val="231F20"/>
-          <w:sz w:val="24"/>
-          <w:szCs w:val="24"/>
-        </w:rPr>
-        <w:br/>
-        <w:t>(Рис. 2, (f)) и ρ2ω &lt; 0 (область (III) на рис. 1, (b)). Таким образом, мы продемонстрировали, что приложение магнитного поля индуцирует спектральные изменения фазы ВГ, что объясняет наблюдаемый спектрал</w:t>
-      </w:r>
-      <w:bookmarkStart w:id="0" w:name="_GoBack"/>
-      <w:bookmarkEnd w:id="0"/>
-      <w:r>
-        <w:rPr>
-          <w:rFonts w:ascii="Times New Roman" w:hAnsi="Times New Roman" w:cs="Times New Roman"/>
-          <w:color w:val="231F20"/>
-          <w:sz w:val="24"/>
-          <w:szCs w:val="24"/>
-        </w:rPr>
-        <w:t>ьный сдвиг интенсивности ВГ</w:t>
+        <w:t xml:space="preserve"> </w:t>
+      </w:r>
+      <w:r>
+        <w:rPr>
+          <w:rFonts w:ascii="Times New Roman" w:hAnsi="Times New Roman" w:cs="Times New Roman"/>
+          <w:color w:val="231F20"/>
+          <w:sz w:val="24"/>
+          <w:szCs w:val="24"/>
+        </w:rPr>
+        <w:t>превосходит резонансную (область (III) на рис. 2</w:t>
+      </w:r>
+      <w:r>
+        <w:rPr>
+          <w:rFonts w:ascii="Times New Roman" w:hAnsi="Times New Roman" w:cs="Times New Roman"/>
+          <w:color w:val="231F20"/>
+          <w:sz w:val="24"/>
+          <w:szCs w:val="24"/>
+        </w:rPr>
+        <w:t>.16</w:t>
+      </w:r>
+      <w:r>
+        <w:rPr>
+          <w:rFonts w:ascii="Times New Roman" w:hAnsi="Times New Roman" w:cs="Times New Roman"/>
+          <w:color w:val="231F20"/>
+          <w:sz w:val="24"/>
+          <w:szCs w:val="24"/>
+        </w:rPr>
+        <w:t xml:space="preserve">). </w:t>
+      </w:r>
+      <w:r>
+        <w:rPr>
+          <w:rFonts w:ascii="Times New Roman" w:hAnsi="Times New Roman" w:cs="Times New Roman"/>
+          <w:color w:val="231F20"/>
+          <w:sz w:val="24"/>
+          <w:szCs w:val="24"/>
+        </w:rPr>
+        <w:t>В</w:t>
+      </w:r>
+      <w:r>
+        <w:rPr>
+          <w:rFonts w:ascii="Times New Roman" w:hAnsi="Times New Roman" w:cs="Times New Roman"/>
+          <w:color w:val="231F20"/>
+          <w:sz w:val="24"/>
+          <w:szCs w:val="24"/>
+        </w:rPr>
+        <w:t xml:space="preserve"> </w:t>
+      </w:r>
+      <w:r>
+        <w:rPr>
+          <w:rFonts w:ascii="Times New Roman" w:hAnsi="Times New Roman" w:cs="Times New Roman"/>
+          <w:color w:val="231F20"/>
+          <w:sz w:val="24"/>
+          <w:szCs w:val="24"/>
+        </w:rPr>
+        <w:t>области</w:t>
+      </w:r>
+      <w:r>
+        <w:rPr>
+          <w:rFonts w:ascii="Times New Roman" w:hAnsi="Times New Roman" w:cs="Times New Roman"/>
+          <w:color w:val="231F20"/>
+          <w:sz w:val="24"/>
+          <w:szCs w:val="24"/>
+        </w:rPr>
+        <w:t xml:space="preserve"> (III) </w:t>
+      </w:r>
+      <w:r>
+        <w:rPr>
+          <w:rFonts w:ascii="Times New Roman" w:hAnsi="Times New Roman" w:cs="Times New Roman"/>
+          <w:color w:val="231F20"/>
+          <w:sz w:val="24"/>
+          <w:szCs w:val="24"/>
+        </w:rPr>
+        <w:t xml:space="preserve">φ &gt; π/ 2, </w:t>
+      </w:r>
+      <w:r>
+        <w:rPr>
+          <w:rFonts w:ascii="Times New Roman" w:hAnsi="Times New Roman" w:cs="Times New Roman"/>
+          <w:color w:val="231F20"/>
+          <w:sz w:val="24"/>
+          <w:szCs w:val="24"/>
+          <w:lang w:val="en-US"/>
+        </w:rPr>
+        <w:t>I</w:t>
+      </w:r>
+      <w:r>
+        <w:rPr>
+          <w:rFonts w:ascii="Times New Roman" w:hAnsi="Times New Roman" w:cs="Times New Roman"/>
+          <w:color w:val="231F20"/>
+          <w:sz w:val="24"/>
+          <w:szCs w:val="24"/>
+          <w:vertAlign w:val="subscript"/>
+        </w:rPr>
+        <w:t>2ω</w:t>
+      </w:r>
+      <w:r>
+        <w:rPr>
+          <w:rFonts w:ascii="Times New Roman" w:hAnsi="Times New Roman" w:cs="Times New Roman"/>
+          <w:color w:val="231F20"/>
+          <w:sz w:val="24"/>
+          <w:szCs w:val="24"/>
+        </w:rPr>
+        <w:t>(</w:t>
+      </w:r>
+      <w:r>
+        <w:rPr>
+          <w:rFonts w:ascii="Times New Roman" w:hAnsi="Times New Roman" w:cs="Times New Roman"/>
+          <w:color w:val="231F20"/>
+          <w:sz w:val="24"/>
+          <w:szCs w:val="24"/>
+          <w:lang w:val="en-US"/>
+        </w:rPr>
+        <w:t>H</w:t>
+      </w:r>
+      <w:r>
+        <w:rPr>
+          <w:rFonts w:ascii="Times New Roman" w:hAnsi="Times New Roman" w:cs="Times New Roman"/>
+          <w:color w:val="231F20"/>
+          <w:sz w:val="24"/>
+          <w:szCs w:val="24"/>
+        </w:rPr>
+        <w:t>)</w:t>
+      </w:r>
+      <w:r>
+        <w:rPr>
+          <w:rFonts w:ascii="Times New Roman" w:hAnsi="Times New Roman" w:cs="Times New Roman"/>
+          <w:color w:val="231F20"/>
+          <w:sz w:val="24"/>
+          <w:szCs w:val="24"/>
+        </w:rPr>
+        <w:t xml:space="preserve"> </w:t>
+      </w:r>
+      <w:r>
+        <w:rPr>
+          <w:rFonts w:ascii="Times New Roman" w:hAnsi="Times New Roman" w:cs="Times New Roman"/>
+          <w:color w:val="231F20"/>
+          <w:sz w:val="24"/>
+          <w:szCs w:val="24"/>
+        </w:rPr>
+        <w:t xml:space="preserve">&lt; </w:t>
+      </w:r>
+      <w:r>
+        <w:rPr>
+          <w:rFonts w:ascii="Times New Roman" w:hAnsi="Times New Roman" w:cs="Times New Roman"/>
+          <w:color w:val="231F20"/>
+          <w:sz w:val="24"/>
+          <w:szCs w:val="24"/>
+        </w:rPr>
+        <w:t xml:space="preserve"> </w:t>
+      </w:r>
+      <w:r>
+        <w:rPr>
+          <w:rFonts w:ascii="Times New Roman" w:hAnsi="Times New Roman" w:cs="Times New Roman"/>
+          <w:color w:val="231F20"/>
+          <w:sz w:val="24"/>
+          <w:szCs w:val="24"/>
+          <w:lang w:val="en-US"/>
+        </w:rPr>
+        <w:t>I</w:t>
+      </w:r>
+      <w:r>
+        <w:rPr>
+          <w:rFonts w:ascii="Times New Roman" w:hAnsi="Times New Roman" w:cs="Times New Roman"/>
+          <w:color w:val="231F20"/>
+          <w:sz w:val="24"/>
+          <w:szCs w:val="24"/>
+          <w:vertAlign w:val="subscript"/>
+        </w:rPr>
+        <w:t>2ω</w:t>
+      </w:r>
+      <w:r>
+        <w:rPr>
+          <w:rFonts w:ascii="Times New Roman" w:hAnsi="Times New Roman" w:cs="Times New Roman"/>
+          <w:color w:val="231F20"/>
+          <w:sz w:val="24"/>
+          <w:szCs w:val="24"/>
+        </w:rPr>
+        <w:t>(-</w:t>
+      </w:r>
+      <w:r>
+        <w:rPr>
+          <w:rFonts w:ascii="Times New Roman" w:hAnsi="Times New Roman" w:cs="Times New Roman"/>
+          <w:color w:val="231F20"/>
+          <w:sz w:val="24"/>
+          <w:szCs w:val="24"/>
+          <w:lang w:val="en-US"/>
+        </w:rPr>
+        <w:t> H</w:t>
+      </w:r>
+      <w:r>
+        <w:rPr>
+          <w:rFonts w:ascii="Times New Roman" w:hAnsi="Times New Roman" w:cs="Times New Roman"/>
+          <w:color w:val="231F20"/>
+          <w:sz w:val="24"/>
+          <w:szCs w:val="24"/>
+        </w:rPr>
+        <w:t>)</w:t>
+      </w:r>
+      <w:r>
+        <w:rPr>
+          <w:rFonts w:ascii="Times New Roman" w:hAnsi="Times New Roman" w:cs="Times New Roman"/>
+          <w:color w:val="231F20"/>
+          <w:sz w:val="24"/>
+          <w:szCs w:val="24"/>
+        </w:rPr>
+        <w:t xml:space="preserve"> </w:t>
+      </w:r>
+      <w:r>
+        <w:rPr>
+          <w:rFonts w:ascii="Times New Roman" w:hAnsi="Times New Roman" w:cs="Times New Roman"/>
+          <w:color w:val="231F20"/>
+          <w:sz w:val="24"/>
+          <w:szCs w:val="24"/>
+        </w:rPr>
+        <w:t>и ρ2ω &lt; 0.</w:t>
+      </w:r>
+      <w:r>
+        <w:rPr>
+          <w:rFonts w:ascii="Times New Roman" w:hAnsi="Times New Roman" w:cs="Times New Roman"/>
+          <w:color w:val="231F20"/>
+          <w:sz w:val="24"/>
+          <w:szCs w:val="24"/>
+        </w:rPr>
+        <w:t xml:space="preserve"> Таким образом, мы продемонстрировали, что приложение магнитного поля индуцирует спектральные изменения фазы ВГ, что объясняет наблюдаемый спектральный сдвиг интенсивности ВГ</w:t>
+      </w:r>
+      <w:r>
+        <w:rPr>
+          <w:rFonts w:ascii="Times New Roman" w:hAnsi="Times New Roman" w:cs="Times New Roman"/>
+          <w:sz w:val="24"/>
+          <w:szCs w:val="24"/>
+        </w:rPr>
+        <w:t>.</w:t>
+      </w:r>
+    </w:p>
+    <w:p>
+      <w:pPr>
+        <w:jc w:val="both"/>
+        <w:rPr>
+          <w:rFonts w:ascii="Times New Roman" w:hAnsi="Times New Roman" w:cs="Times New Roman"/>
+          <w:sz w:val="24"/>
+          <w:szCs w:val="24"/>
+          <w:lang w:val="en-US"/>
+        </w:rPr>
+      </w:pPr>
+      <w:r>
+        <w:rPr>
+          <w:rFonts w:ascii="Times New Roman" w:hAnsi="Times New Roman" w:cs="Times New Roman"/>
+          <w:sz w:val="24"/>
+          <w:szCs w:val="24"/>
+        </w:rPr>
+        <w:t>Выводы по главе 2</w:t>
+      </w:r>
+      <w:r>
+        <w:rPr>
+          <w:rFonts w:ascii="Times New Roman" w:hAnsi="Times New Roman" w:cs="Times New Roman"/>
+          <w:sz w:val="24"/>
+          <w:szCs w:val="24"/>
+          <w:lang w:val="en-US"/>
+        </w:rPr>
+        <w:t xml:space="preserve">: ….. </w:t>
       </w:r>
     </w:p>
     <w:sectPr>
@@ -15853,7 +16463,7 @@
 </file>
 
 <file path=customXml/itemProps1.xml><?xml version="1.0" encoding="utf-8"?>
-<ds:datastoreItem xmlns:ds="http://schemas.openxmlformats.org/officeDocument/2006/customXml" ds:itemID="{FA2A1B87-971B-4F20-933B-EFBCF8E5B1E1}">
+<ds:datastoreItem xmlns:ds="http://schemas.openxmlformats.org/officeDocument/2006/customXml" ds:itemID="{D79A5EB2-C3AB-447A-BF86-83E43D29C731}">
   <ds:schemaRefs>
     <ds:schemaRef ds:uri="http://schemas.openxmlformats.org/officeDocument/2006/bibliography"/>
   </ds:schemaRefs>

</xml_diff>